<commit_message>
pandas, calculate statistics and plot
</commit_message>
<xml_diff>
--- a/hwk3/Homework_3.docx
+++ b/hwk3/Homework_3.docx
@@ -1,10 +1,10 @@
 
 <file path=word/document.xml><?xml version="1.0" encoding="utf-8"?>
-<w:document xmlns:wpc="http://schemas.microsoft.com/office/word/2010/wordprocessingCanvas" xmlns:mo="http://schemas.microsoft.com/office/mac/office/2008/main" xmlns:mc="http://schemas.openxmlformats.org/markup-compatibility/2006" xmlns:mv="urn:schemas-microsoft-com:mac:vml" xmlns:o="urn:schemas-microsoft-com:office:office" xmlns:r="http://schemas.openxmlformats.org/officeDocument/2006/relationships" xmlns:m="http://schemas.openxmlformats.org/officeDocument/2006/math" xmlns:v="urn:schemas-microsoft-com:vml" xmlns:wp14="http://schemas.microsoft.com/office/word/2010/wordprocessingDrawing" xmlns:wp="http://schemas.openxmlformats.org/drawingml/2006/wordprocessingDrawing" xmlns:w10="urn:schemas-microsoft-com:office:word" xmlns:w="http://schemas.openxmlformats.org/wordprocessingml/2006/main" xmlns:w14="http://schemas.microsoft.com/office/word/2010/wordml" xmlns:w15="http://schemas.microsoft.com/office/word/2012/wordml" xmlns:wpg="http://schemas.microsoft.com/office/word/2010/wordprocessingGroup" xmlns:wpi="http://schemas.microsoft.com/office/word/2010/wordprocessingInk" xmlns:wne="http://schemas.microsoft.com/office/word/2006/wordml" xmlns:wps="http://schemas.microsoft.com/office/word/2010/wordprocessingShape" mc:Ignorable="w14 w15 wp14">
+<w:document xmlns:ve="http://schemas.openxmlformats.org/markup-compatibility/2006" xmlns:o="urn:schemas-microsoft-com:office:office" xmlns:r="http://schemas.openxmlformats.org/officeDocument/2006/relationships" xmlns:m="http://schemas.openxmlformats.org/officeDocument/2006/math" xmlns:v="urn:schemas-microsoft-com:vml" xmlns:wp="http://schemas.openxmlformats.org/drawingml/2006/wordprocessingDrawing" xmlns:w10="urn:schemas-microsoft-com:office:word" xmlns:w="http://schemas.openxmlformats.org/wordprocessingml/2006/main" xmlns:wne="http://schemas.microsoft.com/office/word/2006/wordml">
   <w:body>
     <w:p>
       <w:pPr>
-        <w:pStyle w:val="ListParagraph"/>
+        <w:pStyle w:val="a5"/>
         <w:ind w:left="0"/>
         <w:rPr>
           <w:rFonts w:ascii="Times New Roman" w:hAnsi="Times New Roman" w:cs="Times New Roman"/>
@@ -21,7 +21,7 @@
     </w:p>
     <w:p>
       <w:pPr>
-        <w:pStyle w:val="ListParagraph"/>
+        <w:pStyle w:val="a5"/>
         <w:ind w:left="0"/>
         <w:rPr>
           <w:rFonts w:ascii="Times New Roman" w:hAnsi="Times New Roman" w:cs="Times New Roman"/>
@@ -31,7 +31,7 @@
     </w:p>
     <w:p>
       <w:pPr>
-        <w:pStyle w:val="ListParagraph"/>
+        <w:pStyle w:val="a5"/>
         <w:ind w:left="0"/>
         <w:rPr>
           <w:rFonts w:ascii="Times New Roman" w:hAnsi="Times New Roman" w:cs="Times New Roman"/>
@@ -316,7 +316,7 @@
       <w:hyperlink r:id="rId7" w:history="1">
         <w:r>
           <w:rPr>
-            <w:rStyle w:val="Hyperlink"/>
+            <w:rStyle w:val="a9"/>
             <w:rFonts w:ascii="Times New Roman" w:hAnsi="Times New Roman" w:cs="Times New Roman"/>
             <w:bCs/>
           </w:rPr>
@@ -441,7 +441,7 @@
     </w:p>
     <w:p>
       <w:pPr>
-        <w:pStyle w:val="ListParagraph"/>
+        <w:pStyle w:val="a5"/>
         <w:spacing w:before="100" w:beforeAutospacing="1" w:after="100" w:afterAutospacing="1"/>
         <w:ind w:left="360"/>
         <w:rPr>
@@ -451,7 +451,7 @@
     </w:p>
     <w:p>
       <w:pPr>
-        <w:pStyle w:val="ListParagraph"/>
+        <w:pStyle w:val="a5"/>
         <w:numPr>
           <w:ilvl w:val="0"/>
           <w:numId w:val="4"/>
@@ -466,8 +466,15 @@
       <w:r>
         <w:rPr>
           <w:rFonts w:ascii="Times New Roman" w:hAnsi="Times New Roman" w:cs="Times New Roman"/>
-        </w:rPr>
-        <w:t>Import the airquality.csv file and save it as a data frame.</w:t>
+          <w:color w:val="FF0000"/>
+        </w:rPr>
+        <w:t>Import the airquality.csv file</w:t>
+      </w:r>
+      <w:r>
+        <w:rPr>
+          <w:rFonts w:ascii="Times New Roman" w:hAnsi="Times New Roman" w:cs="Times New Roman"/>
+        </w:rPr>
+        <w:t xml:space="preserve"> and save it as a data frame.</w:t>
       </w:r>
       <w:r>
         <w:rPr>
@@ -560,7 +567,6 @@
         <w:t>utput as “</w:t>
       </w:r>
       <w:proofErr w:type="spellStart"/>
-      <w:proofErr w:type="gramStart"/>
       <w:r>
         <w:rPr>
           <w:rFonts w:ascii="Times New Roman" w:hAnsi="Times New Roman" w:cs="Times New Roman"/>
@@ -568,7 +574,6 @@
         <w:t>data.frame</w:t>
       </w:r>
       <w:proofErr w:type="spellEnd"/>
-      <w:proofErr w:type="gramEnd"/>
       <w:r>
         <w:rPr>
           <w:rFonts w:ascii="Times New Roman" w:hAnsi="Times New Roman" w:cs="Times New Roman"/>
@@ -591,7 +596,7 @@
     </w:p>
     <w:p>
       <w:pPr>
-        <w:pStyle w:val="ListParagraph"/>
+        <w:pStyle w:val="a5"/>
         <w:spacing w:before="100" w:beforeAutospacing="1" w:after="100" w:afterAutospacing="1"/>
         <w:ind w:left="578"/>
         <w:rPr>
@@ -601,7 +606,7 @@
     </w:p>
     <w:p>
       <w:pPr>
-        <w:pStyle w:val="ListParagraph"/>
+        <w:pStyle w:val="a5"/>
         <w:numPr>
           <w:ilvl w:val="0"/>
           <w:numId w:val="4"/>
@@ -618,7 +623,22 @@
           <w:rFonts w:ascii="Times New Roman" w:hAnsi="Times New Roman" w:cs="Times New Roman"/>
           <w:bCs/>
         </w:rPr>
-        <w:t xml:space="preserve">Calculate the mean, median, and mode </w:t>
+        <w:t xml:space="preserve">Calculate the </w:t>
+      </w:r>
+      <w:r>
+        <w:rPr>
+          <w:rFonts w:ascii="Times New Roman" w:hAnsi="Times New Roman" w:cs="Times New Roman"/>
+          <w:bCs/>
+          <w:color w:val="FF0000"/>
+        </w:rPr>
+        <w:t>mean, median, and mode</w:t>
+      </w:r>
+      <w:r>
+        <w:rPr>
+          <w:rFonts w:ascii="Times New Roman" w:hAnsi="Times New Roman" w:cs="Times New Roman"/>
+          <w:bCs/>
+        </w:rPr>
+        <w:t xml:space="preserve"> </w:t>
       </w:r>
       <w:r>
         <w:rPr>
@@ -637,7 +657,7 @@
     </w:p>
     <w:p>
       <w:pPr>
-        <w:pStyle w:val="ListParagraph"/>
+        <w:pStyle w:val="a5"/>
         <w:spacing w:before="100" w:beforeAutospacing="1" w:after="100" w:afterAutospacing="1"/>
         <w:ind w:left="360"/>
         <w:rPr>
@@ -648,10 +668,10 @@
     </w:p>
     <w:tbl>
       <w:tblPr>
-        <w:tblStyle w:val="TableGrid"/>
+        <w:tblStyle w:val="a8"/>
         <w:tblW w:w="0" w:type="auto"/>
         <w:jc w:val="center"/>
-        <w:tblLook w:val="04A0" w:firstRow="1" w:lastRow="0" w:firstColumn="1" w:lastColumn="0" w:noHBand="0" w:noVBand="1"/>
+        <w:tblLook w:val="04A0"/>
       </w:tblPr>
       <w:tblGrid>
         <w:gridCol w:w="1027"/>
@@ -668,7 +688,7 @@
           </w:tcPr>
           <w:p>
             <w:pPr>
-              <w:pStyle w:val="ListParagraph"/>
+              <w:pStyle w:val="a5"/>
               <w:spacing w:before="100" w:beforeAutospacing="1" w:after="100" w:afterAutospacing="1"/>
               <w:ind w:left="0"/>
               <w:rPr>
@@ -684,7 +704,7 @@
           </w:tcPr>
           <w:p>
             <w:pPr>
-              <w:pStyle w:val="ListParagraph"/>
+              <w:pStyle w:val="a5"/>
               <w:spacing w:before="100" w:beforeAutospacing="1" w:after="100" w:afterAutospacing="1"/>
               <w:ind w:left="0"/>
               <w:jc w:val="center"/>
@@ -708,7 +728,7 @@
           </w:tcPr>
           <w:p>
             <w:pPr>
-              <w:pStyle w:val="ListParagraph"/>
+              <w:pStyle w:val="a5"/>
               <w:spacing w:before="100" w:beforeAutospacing="1" w:after="100" w:afterAutospacing="1"/>
               <w:ind w:left="0"/>
               <w:jc w:val="center"/>
@@ -737,7 +757,7 @@
           </w:tcPr>
           <w:p>
             <w:pPr>
-              <w:pStyle w:val="ListParagraph"/>
+              <w:pStyle w:val="a5"/>
               <w:spacing w:before="100" w:beforeAutospacing="1" w:after="100" w:afterAutospacing="1"/>
               <w:ind w:left="0"/>
               <w:rPr>
@@ -760,7 +780,7 @@
           </w:tcPr>
           <w:p>
             <w:pPr>
-              <w:pStyle w:val="ListParagraph"/>
+              <w:pStyle w:val="a5"/>
               <w:spacing w:before="100" w:beforeAutospacing="1" w:after="100" w:afterAutospacing="1"/>
               <w:ind w:left="0"/>
               <w:rPr>
@@ -776,7 +796,7 @@
           </w:tcPr>
           <w:p>
             <w:pPr>
-              <w:pStyle w:val="ListParagraph"/>
+              <w:pStyle w:val="a5"/>
               <w:spacing w:before="100" w:beforeAutospacing="1" w:after="100" w:afterAutospacing="1"/>
               <w:ind w:left="0"/>
               <w:rPr>
@@ -797,7 +817,7 @@
           </w:tcPr>
           <w:p>
             <w:pPr>
-              <w:pStyle w:val="ListParagraph"/>
+              <w:pStyle w:val="a5"/>
               <w:spacing w:before="100" w:beforeAutospacing="1" w:after="100" w:afterAutospacing="1"/>
               <w:ind w:left="0"/>
               <w:rPr>
@@ -820,7 +840,7 @@
           </w:tcPr>
           <w:p>
             <w:pPr>
-              <w:pStyle w:val="ListParagraph"/>
+              <w:pStyle w:val="a5"/>
               <w:spacing w:before="100" w:beforeAutospacing="1" w:after="100" w:afterAutospacing="1"/>
               <w:ind w:left="0"/>
               <w:rPr>
@@ -836,7 +856,7 @@
           </w:tcPr>
           <w:p>
             <w:pPr>
-              <w:pStyle w:val="ListParagraph"/>
+              <w:pStyle w:val="a5"/>
               <w:spacing w:before="100" w:beforeAutospacing="1" w:after="100" w:afterAutospacing="1"/>
               <w:ind w:left="0"/>
               <w:rPr>
@@ -857,7 +877,7 @@
           </w:tcPr>
           <w:p>
             <w:pPr>
-              <w:pStyle w:val="ListParagraph"/>
+              <w:pStyle w:val="a5"/>
               <w:spacing w:before="100" w:beforeAutospacing="1" w:after="100" w:afterAutospacing="1"/>
               <w:ind w:left="0"/>
               <w:rPr>
@@ -880,7 +900,7 @@
           </w:tcPr>
           <w:p>
             <w:pPr>
-              <w:pStyle w:val="ListParagraph"/>
+              <w:pStyle w:val="a5"/>
               <w:spacing w:before="100" w:beforeAutospacing="1" w:after="100" w:afterAutospacing="1"/>
               <w:ind w:left="0"/>
               <w:rPr>
@@ -896,7 +916,7 @@
           </w:tcPr>
           <w:p>
             <w:pPr>
-              <w:pStyle w:val="ListParagraph"/>
+              <w:pStyle w:val="a5"/>
               <w:spacing w:before="100" w:beforeAutospacing="1" w:after="100" w:afterAutospacing="1"/>
               <w:ind w:left="0"/>
               <w:rPr>
@@ -910,7 +930,7 @@
     </w:tbl>
     <w:p>
       <w:pPr>
-        <w:pStyle w:val="ListParagraph"/>
+        <w:pStyle w:val="a5"/>
         <w:numPr>
           <w:ilvl w:val="0"/>
           <w:numId w:val="4"/>
@@ -980,7 +1000,7 @@
     </w:p>
     <w:p>
       <w:pPr>
-        <w:pStyle w:val="ListParagraph"/>
+        <w:pStyle w:val="a5"/>
         <w:spacing w:before="100" w:beforeAutospacing="1" w:after="100" w:afterAutospacing="1"/>
         <w:ind w:left="502"/>
         <w:rPr>
@@ -991,7 +1011,7 @@
     </w:p>
     <w:p>
       <w:pPr>
-        <w:pStyle w:val="ListParagraph"/>
+        <w:pStyle w:val="a5"/>
         <w:numPr>
           <w:ilvl w:val="0"/>
           <w:numId w:val="4"/>
@@ -1000,12 +1020,14 @@
         <w:rPr>
           <w:rFonts w:ascii="Times New Roman" w:hAnsi="Times New Roman" w:cs="Times New Roman"/>
           <w:bCs/>
-        </w:rPr>
-      </w:pPr>
-      <w:r>
-        <w:rPr>
-          <w:rFonts w:ascii="Times New Roman" w:hAnsi="Times New Roman" w:cs="Times New Roman"/>
-          <w:bCs/>
+          <w:color w:val="FF0000"/>
+        </w:rPr>
+      </w:pPr>
+      <w:r>
+        <w:rPr>
+          <w:rFonts w:ascii="Times New Roman" w:hAnsi="Times New Roman" w:cs="Times New Roman"/>
+          <w:bCs/>
+          <w:color w:val="FF0000"/>
         </w:rPr>
         <w:t>Calculate</w:t>
       </w:r>
@@ -1013,6 +1035,7 @@
         <w:rPr>
           <w:rFonts w:ascii="Times New Roman" w:hAnsi="Times New Roman" w:cs="Times New Roman"/>
           <w:bCs/>
+          <w:color w:val="FF0000"/>
         </w:rPr>
         <w:t xml:space="preserve"> the </w:t>
       </w:r>
@@ -1020,6 +1043,7 @@
         <w:rPr>
           <w:rFonts w:ascii="Times New Roman" w:hAnsi="Times New Roman" w:cs="Times New Roman"/>
           <w:bCs/>
+          <w:color w:val="FF0000"/>
         </w:rPr>
         <w:t xml:space="preserve">mean, the range (i.e., </w:t>
       </w:r>
@@ -1027,6 +1051,7 @@
         <w:rPr>
           <w:rFonts w:ascii="Times New Roman" w:hAnsi="Times New Roman" w:cs="Times New Roman"/>
           <w:bCs/>
+          <w:color w:val="FF0000"/>
         </w:rPr>
         <w:t>maximum and minimum values</w:t>
       </w:r>
@@ -1034,6 +1059,7 @@
         <w:rPr>
           <w:rFonts w:ascii="Times New Roman" w:hAnsi="Times New Roman" w:cs="Times New Roman"/>
           <w:bCs/>
+          <w:color w:val="FF0000"/>
         </w:rPr>
         <w:t>)</w:t>
       </w:r>
@@ -1041,6 +1067,7 @@
         <w:rPr>
           <w:rFonts w:ascii="Times New Roman" w:hAnsi="Times New Roman" w:cs="Times New Roman"/>
           <w:bCs/>
+          <w:color w:val="FF0000"/>
         </w:rPr>
         <w:t>, and the standard deviation</w:t>
       </w:r>
@@ -1048,6 +1075,7 @@
         <w:rPr>
           <w:rFonts w:ascii="Times New Roman" w:hAnsi="Times New Roman" w:cs="Times New Roman"/>
           <w:bCs/>
+          <w:color w:val="FF0000"/>
         </w:rPr>
         <w:t xml:space="preserve"> </w:t>
       </w:r>
@@ -1055,6 +1083,7 @@
         <w:rPr>
           <w:rFonts w:ascii="Times New Roman" w:hAnsi="Times New Roman" w:cs="Times New Roman"/>
           <w:bCs/>
+          <w:color w:val="FF0000"/>
         </w:rPr>
         <w:t xml:space="preserve">of the </w:t>
       </w:r>
@@ -1062,6 +1091,7 @@
         <w:rPr>
           <w:rFonts w:ascii="Times New Roman" w:hAnsi="Times New Roman" w:cs="Times New Roman"/>
           <w:bCs/>
+          <w:color w:val="FF0000"/>
         </w:rPr>
         <w:t xml:space="preserve">ozone values. </w:t>
       </w:r>
@@ -1077,7 +1107,7 @@
     </w:p>
     <w:p>
       <w:pPr>
-        <w:pStyle w:val="ListParagraph"/>
+        <w:pStyle w:val="a5"/>
         <w:numPr>
           <w:ilvl w:val="0"/>
           <w:numId w:val="4"/>
@@ -1098,7 +1128,7 @@
     </w:p>
     <w:p>
       <w:pPr>
-        <w:pStyle w:val="ListParagraph"/>
+        <w:pStyle w:val="a5"/>
         <w:spacing w:before="100" w:beforeAutospacing="1" w:after="100" w:afterAutospacing="1"/>
         <w:ind w:left="502"/>
         <w:rPr>
@@ -1109,7 +1139,7 @@
     </w:p>
     <w:p>
       <w:pPr>
-        <w:pStyle w:val="ListParagraph"/>
+        <w:pStyle w:val="a5"/>
         <w:numPr>
           <w:ilvl w:val="0"/>
           <w:numId w:val="4"/>
@@ -1130,7 +1160,7 @@
     </w:p>
     <w:p>
       <w:pPr>
-        <w:pStyle w:val="ListParagraph"/>
+        <w:pStyle w:val="a5"/>
         <w:spacing w:before="100" w:beforeAutospacing="1" w:after="100" w:afterAutospacing="1"/>
         <w:ind w:left="502"/>
         <w:rPr>
@@ -1141,7 +1171,7 @@
     </w:p>
     <w:p>
       <w:pPr>
-        <w:pStyle w:val="ListParagraph"/>
+        <w:pStyle w:val="a5"/>
         <w:numPr>
           <w:ilvl w:val="0"/>
           <w:numId w:val="4"/>
@@ -1187,7 +1217,7 @@
 </file>
 
 <file path=word/endnotes.xml><?xml version="1.0" encoding="utf-8"?>
-<w:endnotes xmlns:wpc="http://schemas.microsoft.com/office/word/2010/wordprocessingCanvas" xmlns:mo="http://schemas.microsoft.com/office/mac/office/2008/main" xmlns:mc="http://schemas.openxmlformats.org/markup-compatibility/2006" xmlns:mv="urn:schemas-microsoft-com:mac:vml" xmlns:o="urn:schemas-microsoft-com:office:office" xmlns:r="http://schemas.openxmlformats.org/officeDocument/2006/relationships" xmlns:m="http://schemas.openxmlformats.org/officeDocument/2006/math" xmlns:v="urn:schemas-microsoft-com:vml" xmlns:wp14="http://schemas.microsoft.com/office/word/2010/wordprocessingDrawing" xmlns:wp="http://schemas.openxmlformats.org/drawingml/2006/wordprocessingDrawing" xmlns:w10="urn:schemas-microsoft-com:office:word" xmlns:w="http://schemas.openxmlformats.org/wordprocessingml/2006/main" xmlns:w14="http://schemas.microsoft.com/office/word/2010/wordml" xmlns:w15="http://schemas.microsoft.com/office/word/2012/wordml" xmlns:wpg="http://schemas.microsoft.com/office/word/2010/wordprocessingGroup" xmlns:wpi="http://schemas.microsoft.com/office/word/2010/wordprocessingInk" xmlns:wne="http://schemas.microsoft.com/office/word/2006/wordml" xmlns:wps="http://schemas.microsoft.com/office/word/2010/wordprocessingShape" mc:Ignorable="w14 w15 wp14">
+<w:endnotes xmlns:ve="http://schemas.openxmlformats.org/markup-compatibility/2006" xmlns:o="urn:schemas-microsoft-com:office:office" xmlns:r="http://schemas.openxmlformats.org/officeDocument/2006/relationships" xmlns:m="http://schemas.openxmlformats.org/officeDocument/2006/math" xmlns:v="urn:schemas-microsoft-com:vml" xmlns:wp="http://schemas.openxmlformats.org/drawingml/2006/wordprocessingDrawing" xmlns:w10="urn:schemas-microsoft-com:office:word" xmlns:w="http://schemas.openxmlformats.org/wordprocessingml/2006/main" xmlns:wne="http://schemas.microsoft.com/office/word/2006/wordml">
   <w:endnote w:type="separator" w:id="-1">
     <w:p>
       <w:r>
@@ -1206,7 +1236,7 @@
 </file>
 
 <file path=word/footnotes.xml><?xml version="1.0" encoding="utf-8"?>
-<w:footnotes xmlns:wpc="http://schemas.microsoft.com/office/word/2010/wordprocessingCanvas" xmlns:mo="http://schemas.microsoft.com/office/mac/office/2008/main" xmlns:mc="http://schemas.openxmlformats.org/markup-compatibility/2006" xmlns:mv="urn:schemas-microsoft-com:mac:vml" xmlns:o="urn:schemas-microsoft-com:office:office" xmlns:r="http://schemas.openxmlformats.org/officeDocument/2006/relationships" xmlns:m="http://schemas.openxmlformats.org/officeDocument/2006/math" xmlns:v="urn:schemas-microsoft-com:vml" xmlns:wp14="http://schemas.microsoft.com/office/word/2010/wordprocessingDrawing" xmlns:wp="http://schemas.openxmlformats.org/drawingml/2006/wordprocessingDrawing" xmlns:w10="urn:schemas-microsoft-com:office:word" xmlns:w="http://schemas.openxmlformats.org/wordprocessingml/2006/main" xmlns:w14="http://schemas.microsoft.com/office/word/2010/wordml" xmlns:w15="http://schemas.microsoft.com/office/word/2012/wordml" xmlns:wpg="http://schemas.microsoft.com/office/word/2010/wordprocessingGroup" xmlns:wpi="http://schemas.microsoft.com/office/word/2010/wordprocessingInk" xmlns:wne="http://schemas.microsoft.com/office/word/2006/wordml" xmlns:wps="http://schemas.microsoft.com/office/word/2010/wordprocessingShape" mc:Ignorable="w14 w15 wp14">
+<w:footnotes xmlns:ve="http://schemas.openxmlformats.org/markup-compatibility/2006" xmlns:o="urn:schemas-microsoft-com:office:office" xmlns:r="http://schemas.openxmlformats.org/officeDocument/2006/relationships" xmlns:m="http://schemas.openxmlformats.org/officeDocument/2006/math" xmlns:v="urn:schemas-microsoft-com:vml" xmlns:wp="http://schemas.openxmlformats.org/drawingml/2006/wordprocessingDrawing" xmlns:w10="urn:schemas-microsoft-com:office:word" xmlns:w="http://schemas.openxmlformats.org/wordprocessingml/2006/main" xmlns:wne="http://schemas.microsoft.com/office/word/2006/wordml">
   <w:footnote w:type="separator" w:id="-1">
     <w:p>
       <w:r>
@@ -1225,193 +1255,71 @@
 </file>
 
 <file path=word/header1.xml><?xml version="1.0" encoding="utf-8"?>
-<w:hdr xmlns:wpc="http://schemas.microsoft.com/office/word/2010/wordprocessingCanvas" xmlns:mo="http://schemas.microsoft.com/office/mac/office/2008/main" xmlns:mc="http://schemas.openxmlformats.org/markup-compatibility/2006" xmlns:mv="urn:schemas-microsoft-com:mac:vml" xmlns:o="urn:schemas-microsoft-com:office:office" xmlns:r="http://schemas.openxmlformats.org/officeDocument/2006/relationships" xmlns:m="http://schemas.openxmlformats.org/officeDocument/2006/math" xmlns:v="urn:schemas-microsoft-com:vml" xmlns:wp14="http://schemas.microsoft.com/office/word/2010/wordprocessingDrawing" xmlns:wp="http://schemas.openxmlformats.org/drawingml/2006/wordprocessingDrawing" xmlns:w10="urn:schemas-microsoft-com:office:word" xmlns:w="http://schemas.openxmlformats.org/wordprocessingml/2006/main" xmlns:w14="http://schemas.microsoft.com/office/word/2010/wordml" xmlns:w15="http://schemas.microsoft.com/office/word/2012/wordml" xmlns:wpg="http://schemas.microsoft.com/office/word/2010/wordprocessingGroup" xmlns:wpi="http://schemas.microsoft.com/office/word/2010/wordprocessingInk" xmlns:wne="http://schemas.microsoft.com/office/word/2006/wordml" xmlns:wps="http://schemas.microsoft.com/office/word/2010/wordprocessingShape" mc:Ignorable="w14 w15 wp14">
+<w:hdr xmlns:ve="http://schemas.openxmlformats.org/markup-compatibility/2006" xmlns:o="urn:schemas-microsoft-com:office:office" xmlns:r="http://schemas.openxmlformats.org/officeDocument/2006/relationships" xmlns:m="http://schemas.openxmlformats.org/officeDocument/2006/math" xmlns:v="urn:schemas-microsoft-com:vml" xmlns:wp="http://schemas.openxmlformats.org/drawingml/2006/wordprocessingDrawing" xmlns:w10="urn:schemas-microsoft-com:office:word" xmlns:w="http://schemas.openxmlformats.org/wordprocessingml/2006/main" xmlns:wne="http://schemas.microsoft.com/office/word/2006/wordml">
   <w:p>
     <w:pPr>
-      <w:pStyle w:val="Header"/>
+      <w:pStyle w:val="a6"/>
     </w:pPr>
     <w:r>
       <w:rPr>
         <w:noProof/>
       </w:rPr>
-      <mc:AlternateContent>
-        <mc:Choice Requires="wps">
-          <w:drawing>
-            <wp:anchor distT="0" distB="0" distL="114300" distR="114300" simplePos="0" relativeHeight="251659264" behindDoc="1" locked="0" layoutInCell="1" allowOverlap="1" wp14:anchorId="43340942" wp14:editId="47F1B195">
-              <wp:simplePos x="0" y="0"/>
-              <wp:positionH relativeFrom="page">
-                <wp:posOffset>960755</wp:posOffset>
-              </wp:positionH>
-              <wp:positionV relativeFrom="paragraph">
-                <wp:posOffset>-27305</wp:posOffset>
-              </wp:positionV>
-              <wp:extent cx="5194935" cy="384175"/>
-              <wp:effectExtent l="0" t="0" r="12065" b="22225"/>
-              <wp:wrapThrough wrapText="bothSides">
-                <wp:wrapPolygon edited="0">
-                  <wp:start x="0" y="0"/>
-                  <wp:lineTo x="0" y="21421"/>
-                  <wp:lineTo x="21545" y="21421"/>
-                  <wp:lineTo x="21545" y="0"/>
-                  <wp:lineTo x="0" y="0"/>
-                </wp:wrapPolygon>
-              </wp:wrapThrough>
-              <wp:docPr id="1" name="Text Box 1"/>
-              <wp:cNvGraphicFramePr>
-                <a:graphicFrameLocks xmlns:a="http://schemas.openxmlformats.org/drawingml/2006/main"/>
-              </wp:cNvGraphicFramePr>
-              <a:graphic xmlns:a="http://schemas.openxmlformats.org/drawingml/2006/main">
-                <a:graphicData uri="http://schemas.microsoft.com/office/word/2010/wordprocessingShape">
-                  <wps:wsp>
-                    <wps:cNvSpPr txBox="1">
-                      <a:spLocks noChangeArrowheads="1"/>
-                    </wps:cNvSpPr>
-                    <wps:spPr bwMode="auto">
-                      <a:xfrm>
-                        <a:off x="0" y="0"/>
-                        <a:ext cx="5194935" cy="384175"/>
-                      </a:xfrm>
-                      <a:prstGeom prst="rect">
-                        <a:avLst/>
-                      </a:prstGeom>
-                      <a:noFill/>
-                      <a:ln>
-                        <a:noFill/>
-                      </a:ln>
-                      <a:extLst>
-                        <a:ext uri="{909E8E84-426E-40DD-AFC4-6F175D3DCCD1}">
-                          <a14:hiddenFill xmlns:a14="http://schemas.microsoft.com/office/drawing/2010/main">
-                            <a:solidFill>
-                              <a:srgbClr val="FFFFFF"/>
-                            </a:solidFill>
-                          </a14:hiddenFill>
-                        </a:ext>
-                        <a:ext uri="{91240B29-F687-4F45-9708-019B960494DF}">
-                          <a14:hiddenLine xmlns:a14="http://schemas.microsoft.com/office/drawing/2010/main" w="9525">
-                            <a:solidFill>
-                              <a:srgbClr val="000000"/>
-                            </a:solidFill>
-                            <a:miter lim="800000"/>
-                            <a:headEnd/>
-                            <a:tailEnd/>
-                          </a14:hiddenLine>
-                        </a:ext>
-                      </a:extLst>
-                    </wps:spPr>
-                    <wps:txbx>
-                      <w:txbxContent>
-                        <w:p>
-                          <w:pPr>
-                            <w:spacing w:before="20"/>
-                            <w:ind w:left="20"/>
-                            <w:rPr>
-                              <w:rFonts w:ascii="Cambria"/>
-                            </w:rPr>
-                          </w:pPr>
-                          <w:r>
-                            <w:rPr>
-                              <w:rFonts w:ascii="Cambria"/>
-                            </w:rPr>
-                            <w:t xml:space="preserve">Music Perception and Cognition / MUSI 4677/6001 </w:t>
-                          </w:r>
-                        </w:p>
-                        <w:p>
-                          <w:pPr>
-                            <w:spacing w:before="20"/>
-                            <w:ind w:left="20"/>
-                            <w:rPr>
-                              <w:rFonts w:ascii="Cambria"/>
-                            </w:rPr>
-                          </w:pPr>
-                          <w:r>
-                            <w:rPr>
-                              <w:rFonts w:ascii="Cambria"/>
-                            </w:rPr>
-                            <w:t xml:space="preserve">Homework </w:t>
-                          </w:r>
-                          <w:r>
-                            <w:rPr>
-                              <w:rFonts w:ascii="Cambria"/>
-                            </w:rPr>
-                            <w:t>3: Data wrangling, descriptive statistics, graphing</w:t>
-                          </w:r>
-                        </w:p>
-                      </w:txbxContent>
-                    </wps:txbx>
-                    <wps:bodyPr rot="0" vert="horz" wrap="square" lIns="0" tIns="0" rIns="0" bIns="0" anchor="t" anchorCtr="0" upright="1">
-                      <a:noAutofit/>
-                    </wps:bodyPr>
-                  </wps:wsp>
-                </a:graphicData>
-              </a:graphic>
-              <wp14:sizeRelH relativeFrom="page">
-                <wp14:pctWidth>0</wp14:pctWidth>
-              </wp14:sizeRelH>
-              <wp14:sizeRelV relativeFrom="page">
-                <wp14:pctHeight>0</wp14:pctHeight>
-              </wp14:sizeRelV>
-            </wp:anchor>
-          </w:drawing>
-        </mc:Choice>
-        <mc:Fallback>
-          <w:pict>
-            <v:shapetype w14:anchorId="43340942" id="_x0000_t202" coordsize="21600,21600" o:spt="202" path="m0,0l0,21600,21600,21600,21600,0xe">
-              <v:stroke joinstyle="miter"/>
-              <v:path gradientshapeok="t" o:connecttype="rect"/>
-            </v:shapetype>
-            <v:shape id="Text Box 1" o:spid="_x0000_s1026" type="#_x0000_t202" style="position:absolute;margin-left:75.65pt;margin-top:-2.1pt;width:409.05pt;height:30.25pt;z-index:-251657216;visibility:visible;mso-wrap-style:square;mso-width-percent:0;mso-height-percent:0;mso-wrap-distance-left:9pt;mso-wrap-distance-top:0;mso-wrap-distance-right:9pt;mso-wrap-distance-bottom:0;mso-position-horizontal:absolute;mso-position-horizontal-relative:page;mso-position-vertical:absolute;mso-position-vertical-relative:text;mso-width-percent:0;mso-height-percent:0;mso-width-relative:page;mso-height-relative:page;v-text-anchor:top" o:gfxdata="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" filled="f" stroked="f">
-              <v:textbox inset="0,0,0,0">
-                <w:txbxContent>
-                  <w:p>
-                    <w:pPr>
-                      <w:spacing w:before="20"/>
-                      <w:ind w:left="20"/>
-                      <w:rPr>
-                        <w:rFonts w:ascii="Cambria"/>
-                      </w:rPr>
-                    </w:pPr>
-                    <w:r>
-                      <w:rPr>
-                        <w:rFonts w:ascii="Cambria"/>
-                      </w:rPr>
-                      <w:t xml:space="preserve">Music Perception and Cognition / MUSI 4677/6001 </w:t>
-                    </w:r>
-                  </w:p>
-                  <w:p>
-                    <w:pPr>
-                      <w:spacing w:before="20"/>
-                      <w:ind w:left="20"/>
-                      <w:rPr>
-                        <w:rFonts w:ascii="Cambria"/>
-                      </w:rPr>
-                    </w:pPr>
-                    <w:r>
-                      <w:rPr>
-                        <w:rFonts w:ascii="Cambria"/>
-                      </w:rPr>
-                      <w:t xml:space="preserve">Homework </w:t>
-                    </w:r>
-                    <w:r>
-                      <w:rPr>
-                        <w:rFonts w:ascii="Cambria"/>
-                      </w:rPr>
-                      <w:t>3: Data wrangling, descriptive statistics, graphing</w:t>
-                    </w:r>
-                  </w:p>
-                </w:txbxContent>
-              </v:textbox>
-              <w10:wrap type="through" anchorx="page"/>
-            </v:shape>
-          </w:pict>
-        </mc:Fallback>
-      </mc:AlternateContent>
+      <w:pict>
+        <v:shapetype id="_x0000_t202" coordsize="21600,21600" o:spt="202" path="m,l,21600r21600,l21600,xe">
+          <v:stroke joinstyle="miter"/>
+          <v:path gradientshapeok="t" o:connecttype="rect"/>
+        </v:shapetype>
+        <v:shape id="Text Box 1" o:spid="_x0000_s1026" type="#_x0000_t202" style="position:absolute;margin-left:75.65pt;margin-top:-2.1pt;width:409.05pt;height:30.25pt;z-index:-251658752;visibility:visible;mso-position-horizontal-relative:page" wrapcoords="0 0" o:gfxdata="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" filled="f" stroked="f">
+          <v:textbox inset="0,0,0,0">
+            <w:txbxContent>
+              <w:p>
+                <w:pPr>
+                  <w:spacing w:before="20"/>
+                  <w:ind w:left="20"/>
+                  <w:rPr>
+                    <w:rFonts w:ascii="Cambria"/>
+                  </w:rPr>
+                </w:pPr>
+                <w:r>
+                  <w:rPr>
+                    <w:rFonts w:ascii="Cambria"/>
+                  </w:rPr>
+                  <w:t xml:space="preserve">Music Perception and Cognition / MUSI 4677/6001 </w:t>
+                </w:r>
+              </w:p>
+              <w:p>
+                <w:pPr>
+                  <w:spacing w:before="20"/>
+                  <w:ind w:left="20"/>
+                  <w:rPr>
+                    <w:rFonts w:ascii="Cambria"/>
+                  </w:rPr>
+                </w:pPr>
+                <w:r>
+                  <w:rPr>
+                    <w:rFonts w:ascii="Cambria"/>
+                  </w:rPr>
+                  <w:t xml:space="preserve">Homework </w:t>
+                </w:r>
+                <w:r>
+                  <w:rPr>
+                    <w:rFonts w:ascii="Cambria"/>
+                  </w:rPr>
+                  <w:t>3: Data wrangling, descriptive statistics, graphing</w:t>
+                </w:r>
+              </w:p>
+            </w:txbxContent>
+          </v:textbox>
+          <w10:wrap type="through" anchorx="page"/>
+        </v:shape>
+      </w:pict>
     </w:r>
   </w:p>
 </w:hdr>
 </file>
 
 <file path=word/numbering.xml><?xml version="1.0" encoding="utf-8"?>
-<w:numbering xmlns:wpc="http://schemas.microsoft.com/office/word/2010/wordprocessingCanvas" xmlns:mo="http://schemas.microsoft.com/office/mac/office/2008/main" xmlns:mc="http://schemas.openxmlformats.org/markup-compatibility/2006" xmlns:mv="urn:schemas-microsoft-com:mac:vml" xmlns:o="urn:schemas-microsoft-com:office:office" xmlns:r="http://schemas.openxmlformats.org/officeDocument/2006/relationships" xmlns:m="http://schemas.openxmlformats.org/officeDocument/2006/math" xmlns:v="urn:schemas-microsoft-com:vml" xmlns:wp14="http://schemas.microsoft.com/office/word/2010/wordprocessingDrawing" xmlns:wp="http://schemas.openxmlformats.org/drawingml/2006/wordprocessingDrawing" xmlns:w10="urn:schemas-microsoft-com:office:word" xmlns:w="http://schemas.openxmlformats.org/wordprocessingml/2006/main" xmlns:w14="http://schemas.microsoft.com/office/word/2010/wordml" xmlns:w15="http://schemas.microsoft.com/office/word/2012/wordml" xmlns:wpg="http://schemas.microsoft.com/office/word/2010/wordprocessingGroup" xmlns:wpi="http://schemas.microsoft.com/office/word/2010/wordprocessingInk" xmlns:wne="http://schemas.microsoft.com/office/word/2006/wordml" xmlns:wps="http://schemas.microsoft.com/office/word/2010/wordprocessingShape" mc:Ignorable="w14 w15 wp14">
+<w:numbering xmlns:ve="http://schemas.openxmlformats.org/markup-compatibility/2006" xmlns:o="urn:schemas-microsoft-com:office:office" xmlns:r="http://schemas.openxmlformats.org/officeDocument/2006/relationships" xmlns:m="http://schemas.openxmlformats.org/officeDocument/2006/math" xmlns:v="urn:schemas-microsoft-com:vml" xmlns:wp="http://schemas.openxmlformats.org/drawingml/2006/wordprocessingDrawing" xmlns:w10="urn:schemas-microsoft-com:office:word" xmlns:w="http://schemas.openxmlformats.org/wordprocessingml/2006/main" xmlns:wne="http://schemas.microsoft.com/office/word/2006/wordml">
   <w:abstractNum w:abstractNumId="0">
     <w:nsid w:val="62680641"/>
     <w:multiLevelType w:val="multilevel"/>
@@ -1965,11 +1873,11 @@
 </file>
 
 <file path=word/styles.xml><?xml version="1.0" encoding="utf-8"?>
-<w:styles xmlns:mc="http://schemas.openxmlformats.org/markup-compatibility/2006" xmlns:r="http://schemas.openxmlformats.org/officeDocument/2006/relationships" xmlns:w="http://schemas.openxmlformats.org/wordprocessingml/2006/main" xmlns:w14="http://schemas.microsoft.com/office/word/2010/wordml" xmlns:w15="http://schemas.microsoft.com/office/word/2012/wordml" mc:Ignorable="w14 w15">
+<w:styles xmlns:r="http://schemas.openxmlformats.org/officeDocument/2006/relationships" xmlns:w="http://schemas.openxmlformats.org/wordprocessingml/2006/main">
   <w:docDefaults>
     <w:rPrDefault>
       <w:rPr>
-        <w:rFonts w:asciiTheme="minorHAnsi" w:eastAsiaTheme="minorHAnsi" w:hAnsiTheme="minorHAnsi" w:cstheme="minorBidi"/>
+        <w:rFonts w:asciiTheme="minorHAnsi" w:eastAsiaTheme="minorEastAsia" w:hAnsiTheme="minorHAnsi" w:cstheme="minorBidi"/>
         <w:sz w:val="24"/>
         <w:szCs w:val="24"/>
         <w:lang w:val="en-US" w:eastAsia="en-US" w:bidi="ar-SA"/>
@@ -1977,397 +1885,154 @@
     </w:rPrDefault>
     <w:pPrDefault/>
   </w:docDefaults>
-  <w:latentStyles w:defLockedState="0" w:defUIPriority="99" w:defSemiHidden="0" w:defUnhideWhenUsed="0" w:defQFormat="0" w:count="381">
-    <w:lsdException w:name="Normal" w:uiPriority="0" w:qFormat="1"/>
-    <w:lsdException w:name="heading 1" w:uiPriority="9" w:qFormat="1"/>
-    <w:lsdException w:name="heading 2" w:semiHidden="1" w:uiPriority="9" w:unhideWhenUsed="1" w:qFormat="1"/>
-    <w:lsdException w:name="heading 3" w:semiHidden="1" w:uiPriority="9" w:unhideWhenUsed="1" w:qFormat="1"/>
-    <w:lsdException w:name="heading 4" w:semiHidden="1" w:uiPriority="9" w:unhideWhenUsed="1" w:qFormat="1"/>
-    <w:lsdException w:name="heading 5" w:semiHidden="1" w:uiPriority="9" w:unhideWhenUsed="1" w:qFormat="1"/>
-    <w:lsdException w:name="heading 6" w:semiHidden="1" w:uiPriority="9" w:unhideWhenUsed="1" w:qFormat="1"/>
-    <w:lsdException w:name="heading 7" w:semiHidden="1" w:uiPriority="9" w:unhideWhenUsed="1" w:qFormat="1"/>
-    <w:lsdException w:name="heading 8" w:semiHidden="1" w:uiPriority="9" w:unhideWhenUsed="1" w:qFormat="1"/>
-    <w:lsdException w:name="heading 9" w:semiHidden="1" w:uiPriority="9" w:unhideWhenUsed="1" w:qFormat="1"/>
-    <w:lsdException w:name="index 1" w:semiHidden="1" w:unhideWhenUsed="1"/>
-    <w:lsdException w:name="index 2" w:semiHidden="1" w:unhideWhenUsed="1"/>
-    <w:lsdException w:name="index 3" w:semiHidden="1" w:unhideWhenUsed="1"/>
-    <w:lsdException w:name="index 4" w:semiHidden="1" w:unhideWhenUsed="1"/>
-    <w:lsdException w:name="index 5" w:semiHidden="1" w:unhideWhenUsed="1"/>
-    <w:lsdException w:name="index 6" w:semiHidden="1" w:unhideWhenUsed="1"/>
-    <w:lsdException w:name="index 7" w:semiHidden="1" w:unhideWhenUsed="1"/>
-    <w:lsdException w:name="index 8" w:semiHidden="1" w:unhideWhenUsed="1"/>
-    <w:lsdException w:name="index 9" w:semiHidden="1" w:unhideWhenUsed="1"/>
-    <w:lsdException w:name="toc 1" w:semiHidden="1" w:uiPriority="39" w:unhideWhenUsed="1"/>
-    <w:lsdException w:name="toc 2" w:semiHidden="1" w:uiPriority="39" w:unhideWhenUsed="1"/>
-    <w:lsdException w:name="toc 3" w:semiHidden="1" w:uiPriority="39" w:unhideWhenUsed="1"/>
-    <w:lsdException w:name="toc 4" w:semiHidden="1" w:uiPriority="39" w:unhideWhenUsed="1"/>
-    <w:lsdException w:name="toc 5" w:semiHidden="1" w:uiPriority="39" w:unhideWhenUsed="1"/>
-    <w:lsdException w:name="toc 6" w:semiHidden="1" w:uiPriority="39" w:unhideWhenUsed="1"/>
-    <w:lsdException w:name="toc 7" w:semiHidden="1" w:uiPriority="39" w:unhideWhenUsed="1"/>
-    <w:lsdException w:name="toc 8" w:semiHidden="1" w:uiPriority="39" w:unhideWhenUsed="1"/>
-    <w:lsdException w:name="toc 9" w:semiHidden="1" w:uiPriority="39" w:unhideWhenUsed="1"/>
-    <w:lsdException w:name="Normal Indent" w:semiHidden="1" w:unhideWhenUsed="1"/>
-    <w:lsdException w:name="footnote text" w:semiHidden="1" w:unhideWhenUsed="1"/>
-    <w:lsdException w:name="annotation text" w:semiHidden="1" w:unhideWhenUsed="1"/>
-    <w:lsdException w:name="header" w:semiHidden="1" w:unhideWhenUsed="1"/>
-    <w:lsdException w:name="footer" w:semiHidden="1" w:unhideWhenUsed="1"/>
-    <w:lsdException w:name="index heading" w:semiHidden="1" w:unhideWhenUsed="1"/>
-    <w:lsdException w:name="caption" w:semiHidden="1" w:uiPriority="35" w:unhideWhenUsed="1" w:qFormat="1"/>
-    <w:lsdException w:name="table of figures" w:semiHidden="1" w:unhideWhenUsed="1"/>
-    <w:lsdException w:name="envelope address" w:semiHidden="1" w:unhideWhenUsed="1"/>
-    <w:lsdException w:name="envelope return" w:semiHidden="1" w:unhideWhenUsed="1"/>
-    <w:lsdException w:name="footnote reference" w:semiHidden="1" w:unhideWhenUsed="1"/>
-    <w:lsdException w:name="annotation reference" w:semiHidden="1" w:unhideWhenUsed="1"/>
-    <w:lsdException w:name="line number" w:semiHidden="1" w:unhideWhenUsed="1"/>
-    <w:lsdException w:name="page number" w:semiHidden="1" w:unhideWhenUsed="1"/>
-    <w:lsdException w:name="endnote reference" w:semiHidden="1" w:unhideWhenUsed="1"/>
-    <w:lsdException w:name="endnote text" w:semiHidden="1" w:unhideWhenUsed="1"/>
-    <w:lsdException w:name="table of authorities" w:semiHidden="1" w:unhideWhenUsed="1"/>
-    <w:lsdException w:name="macro" w:semiHidden="1" w:unhideWhenUsed="1"/>
-    <w:lsdException w:name="toa heading" w:semiHidden="1" w:unhideWhenUsed="1"/>
-    <w:lsdException w:name="List" w:semiHidden="1" w:unhideWhenUsed="1"/>
-    <w:lsdException w:name="List Bullet" w:semiHidden="1" w:unhideWhenUsed="1"/>
-    <w:lsdException w:name="List Number" w:semiHidden="1" w:unhideWhenUsed="1"/>
-    <w:lsdException w:name="List 2" w:semiHidden="1" w:unhideWhenUsed="1"/>
-    <w:lsdException w:name="List 3" w:semiHidden="1" w:unhideWhenUsed="1"/>
-    <w:lsdException w:name="List 4" w:semiHidden="1" w:unhideWhenUsed="1"/>
-    <w:lsdException w:name="List 5" w:semiHidden="1" w:unhideWhenUsed="1"/>
-    <w:lsdException w:name="List Bullet 2" w:semiHidden="1" w:unhideWhenUsed="1"/>
-    <w:lsdException w:name="List Bullet 3" w:semiHidden="1" w:unhideWhenUsed="1"/>
-    <w:lsdException w:name="List Bullet 4" w:semiHidden="1" w:unhideWhenUsed="1"/>
-    <w:lsdException w:name="List Bullet 5" w:semiHidden="1" w:unhideWhenUsed="1"/>
-    <w:lsdException w:name="List Number 2" w:semiHidden="1" w:unhideWhenUsed="1"/>
-    <w:lsdException w:name="List Number 3" w:semiHidden="1" w:unhideWhenUsed="1"/>
-    <w:lsdException w:name="List Number 4" w:semiHidden="1" w:unhideWhenUsed="1"/>
-    <w:lsdException w:name="List Number 5" w:semiHidden="1" w:unhideWhenUsed="1"/>
-    <w:lsdException w:name="Title" w:uiPriority="10" w:qFormat="1"/>
-    <w:lsdException w:name="Closing" w:semiHidden="1" w:unhideWhenUsed="1"/>
-    <w:lsdException w:name="Signature" w:semiHidden="1" w:unhideWhenUsed="1"/>
-    <w:lsdException w:name="Default Paragraph Font" w:semiHidden="1" w:uiPriority="1" w:unhideWhenUsed="1"/>
-    <w:lsdException w:name="Body Text" w:semiHidden="1" w:unhideWhenUsed="1"/>
-    <w:lsdException w:name="Body Text Indent" w:semiHidden="1" w:unhideWhenUsed="1"/>
-    <w:lsdException w:name="List Continue" w:semiHidden="1" w:unhideWhenUsed="1"/>
-    <w:lsdException w:name="List Continue 2" w:semiHidden="1" w:unhideWhenUsed="1"/>
-    <w:lsdException w:name="List Continue 3" w:semiHidden="1" w:unhideWhenUsed="1"/>
-    <w:lsdException w:name="List Continue 4" w:semiHidden="1" w:unhideWhenUsed="1"/>
-    <w:lsdException w:name="List Continue 5" w:semiHidden="1" w:unhideWhenUsed="1"/>
-    <w:lsdException w:name="Message Header" w:semiHidden="1" w:unhideWhenUsed="1"/>
-    <w:lsdException w:name="Subtitle" w:uiPriority="11" w:qFormat="1"/>
-    <w:lsdException w:name="Salutation" w:semiHidden="1" w:unhideWhenUsed="1"/>
-    <w:lsdException w:name="Date" w:semiHidden="1" w:unhideWhenUsed="1"/>
-    <w:lsdException w:name="Body Text First Indent" w:semiHidden="1" w:unhideWhenUsed="1"/>
-    <w:lsdException w:name="Body Text First Indent 2" w:semiHidden="1" w:unhideWhenUsed="1"/>
-    <w:lsdException w:name="Note Heading" w:semiHidden="1" w:unhideWhenUsed="1"/>
-    <w:lsdException w:name="Body Text 2" w:semiHidden="1" w:unhideWhenUsed="1"/>
-    <w:lsdException w:name="Body Text 3" w:semiHidden="1" w:unhideWhenUsed="1"/>
-    <w:lsdException w:name="Body Text Indent 2" w:semiHidden="1" w:unhideWhenUsed="1"/>
-    <w:lsdException w:name="Body Text Indent 3" w:semiHidden="1" w:unhideWhenUsed="1"/>
-    <w:lsdException w:name="Block Text" w:semiHidden="1" w:unhideWhenUsed="1"/>
-    <w:lsdException w:name="Hyperlink" w:semiHidden="1" w:unhideWhenUsed="1"/>
-    <w:lsdException w:name="FollowedHyperlink" w:semiHidden="1" w:unhideWhenUsed="1"/>
-    <w:lsdException w:name="Strong" w:uiPriority="22" w:qFormat="1"/>
-    <w:lsdException w:name="Emphasis" w:uiPriority="20" w:qFormat="1"/>
-    <w:lsdException w:name="Document Map" w:semiHidden="1" w:unhideWhenUsed="1"/>
-    <w:lsdException w:name="Plain Text" w:semiHidden="1" w:unhideWhenUsed="1"/>
-    <w:lsdException w:name="E-mail Signature" w:semiHidden="1" w:unhideWhenUsed="1"/>
-    <w:lsdException w:name="HTML Top of Form" w:semiHidden="1" w:unhideWhenUsed="1"/>
-    <w:lsdException w:name="HTML Bottom of Form" w:semiHidden="1" w:unhideWhenUsed="1"/>
-    <w:lsdException w:name="Normal (Web)" w:semiHidden="1" w:unhideWhenUsed="1"/>
-    <w:lsdException w:name="HTML Acronym" w:semiHidden="1" w:unhideWhenUsed="1"/>
-    <w:lsdException w:name="HTML Address" w:semiHidden="1" w:unhideWhenUsed="1"/>
-    <w:lsdException w:name="HTML Cite" w:semiHidden="1" w:unhideWhenUsed="1"/>
-    <w:lsdException w:name="HTML Code" w:semiHidden="1" w:unhideWhenUsed="1"/>
-    <w:lsdException w:name="HTML Definition" w:semiHidden="1" w:unhideWhenUsed="1"/>
-    <w:lsdException w:name="HTML Keyboard" w:semiHidden="1" w:unhideWhenUsed="1"/>
-    <w:lsdException w:name="HTML Preformatted" w:semiHidden="1" w:unhideWhenUsed="1"/>
-    <w:lsdException w:name="HTML Sample" w:semiHidden="1" w:unhideWhenUsed="1"/>
-    <w:lsdException w:name="HTML Typewriter" w:semiHidden="1" w:unhideWhenUsed="1"/>
-    <w:lsdException w:name="HTML Variable" w:semiHidden="1" w:unhideWhenUsed="1"/>
-    <w:lsdException w:name="Normal Table" w:semiHidden="1" w:unhideWhenUsed="1"/>
-    <w:lsdException w:name="annotation subject" w:semiHidden="1" w:unhideWhenUsed="1"/>
-    <w:lsdException w:name="No List" w:semiHidden="1" w:unhideWhenUsed="1"/>
-    <w:lsdException w:name="Outline List 1" w:semiHidden="1" w:unhideWhenUsed="1"/>
-    <w:lsdException w:name="Outline List 2" w:semiHidden="1" w:unhideWhenUsed="1"/>
-    <w:lsdException w:name="Outline List 3" w:semiHidden="1" w:unhideWhenUsed="1"/>
-    <w:lsdException w:name="Table Simple 1" w:semiHidden="1" w:unhideWhenUsed="1"/>
-    <w:lsdException w:name="Table Simple 2" w:semiHidden="1" w:unhideWhenUsed="1"/>
-    <w:lsdException w:name="Table Simple 3" w:semiHidden="1" w:unhideWhenUsed="1"/>
-    <w:lsdException w:name="Table Classic 1" w:semiHidden="1" w:unhideWhenUsed="1"/>
-    <w:lsdException w:name="Table Classic 2" w:semiHidden="1" w:unhideWhenUsed="1"/>
-    <w:lsdException w:name="Table Classic 3" w:semiHidden="1" w:unhideWhenUsed="1"/>
-    <w:lsdException w:name="Table Classic 4" w:semiHidden="1" w:unhideWhenUsed="1"/>
-    <w:lsdException w:name="Table Colorful 1" w:semiHidden="1" w:unhideWhenUsed="1"/>
-    <w:lsdException w:name="Table Colorful 2" w:semiHidden="1" w:unhideWhenUsed="1"/>
-    <w:lsdException w:name="Table Colorful 3" w:semiHidden="1" w:unhideWhenUsed="1"/>
-    <w:lsdException w:name="Table Columns 1" w:semiHidden="1" w:unhideWhenUsed="1"/>
-    <w:lsdException w:name="Table Columns 2" w:semiHidden="1" w:unhideWhenUsed="1"/>
-    <w:lsdException w:name="Table Columns 3" w:semiHidden="1" w:unhideWhenUsed="1"/>
-    <w:lsdException w:name="Table Columns 4" w:semiHidden="1" w:unhideWhenUsed="1"/>
-    <w:lsdException w:name="Table Columns 5" w:semiHidden="1" w:unhideWhenUsed="1"/>
-    <w:lsdException w:name="Table Grid 1" w:semiHidden="1" w:unhideWhenUsed="1"/>
-    <w:lsdException w:name="Table Grid 2" w:semiHidden="1" w:unhideWhenUsed="1"/>
-    <w:lsdException w:name="Table Grid 3" w:semiHidden="1" w:unhideWhenUsed="1"/>
-    <w:lsdException w:name="Table Grid 4" w:semiHidden="1" w:unhideWhenUsed="1"/>
-    <w:lsdException w:name="Table Grid 5" w:semiHidden="1" w:unhideWhenUsed="1"/>
-    <w:lsdException w:name="Table Grid 6" w:semiHidden="1" w:unhideWhenUsed="1"/>
-    <w:lsdException w:name="Table Grid 7" w:semiHidden="1" w:unhideWhenUsed="1"/>
-    <w:lsdException w:name="Table Grid 8" w:semiHidden="1" w:unhideWhenUsed="1"/>
-    <w:lsdException w:name="Table List 1" w:semiHidden="1" w:unhideWhenUsed="1"/>
-    <w:lsdException w:name="Table List 2" w:semiHidden="1" w:unhideWhenUsed="1"/>
-    <w:lsdException w:name="Table List 3" w:semiHidden="1" w:unhideWhenUsed="1"/>
-    <w:lsdException w:name="Table List 4" w:semiHidden="1" w:unhideWhenUsed="1"/>
-    <w:lsdException w:name="Table List 5" w:semiHidden="1" w:unhideWhenUsed="1"/>
-    <w:lsdException w:name="Table List 6" w:semiHidden="1" w:unhideWhenUsed="1"/>
-    <w:lsdException w:name="Table List 7" w:semiHidden="1" w:unhideWhenUsed="1"/>
-    <w:lsdException w:name="Table List 8" w:semiHidden="1" w:unhideWhenUsed="1"/>
-    <w:lsdException w:name="Table 3D effects 1" w:semiHidden="1" w:unhideWhenUsed="1"/>
-    <w:lsdException w:name="Table 3D effects 2" w:semiHidden="1" w:unhideWhenUsed="1"/>
-    <w:lsdException w:name="Table 3D effects 3" w:semiHidden="1" w:unhideWhenUsed="1"/>
-    <w:lsdException w:name="Table Contemporary" w:semiHidden="1" w:unhideWhenUsed="1"/>
-    <w:lsdException w:name="Table Elegant" w:semiHidden="1" w:unhideWhenUsed="1"/>
-    <w:lsdException w:name="Table Professional" w:semiHidden="1" w:unhideWhenUsed="1"/>
-    <w:lsdException w:name="Table Subtle 1" w:semiHidden="1" w:unhideWhenUsed="1"/>
-    <w:lsdException w:name="Table Subtle 2" w:semiHidden="1" w:unhideWhenUsed="1"/>
-    <w:lsdException w:name="Table Web 1" w:semiHidden="1" w:unhideWhenUsed="1"/>
-    <w:lsdException w:name="Table Web 2" w:semiHidden="1" w:unhideWhenUsed="1"/>
-    <w:lsdException w:name="Table Web 3" w:semiHidden="1" w:unhideWhenUsed="1"/>
-    <w:lsdException w:name="Balloon Text" w:semiHidden="1" w:unhideWhenUsed="1"/>
-    <w:lsdException w:name="Table Grid" w:uiPriority="39"/>
-    <w:lsdException w:name="Table Theme" w:semiHidden="1" w:unhideWhenUsed="1"/>
-    <w:lsdException w:name="Note Level 1" w:semiHidden="1" w:unhideWhenUsed="1"/>
-    <w:lsdException w:name="Note Level 2" w:semiHidden="1" w:unhideWhenUsed="1"/>
-    <w:lsdException w:name="Note Level 3" w:semiHidden="1" w:unhideWhenUsed="1"/>
-    <w:lsdException w:name="Note Level 4" w:semiHidden="1" w:unhideWhenUsed="1"/>
-    <w:lsdException w:name="Note Level 5" w:semiHidden="1" w:unhideWhenUsed="1"/>
-    <w:lsdException w:name="Note Level 6" w:semiHidden="1" w:unhideWhenUsed="1"/>
-    <w:lsdException w:name="Note Level 7" w:semiHidden="1" w:unhideWhenUsed="1"/>
-    <w:lsdException w:name="Note Level 8" w:semiHidden="1" w:unhideWhenUsed="1"/>
-    <w:lsdException w:name="Note Level 9" w:semiHidden="1" w:unhideWhenUsed="1"/>
-    <w:lsdException w:name="Placeholder Text" w:semiHidden="1"/>
-    <w:lsdException w:name="No Spacing" w:uiPriority="1" w:qFormat="1"/>
-    <w:lsdException w:name="Light Shading" w:uiPriority="60"/>
-    <w:lsdException w:name="Light List" w:uiPriority="61"/>
-    <w:lsdException w:name="Light Grid" w:uiPriority="62"/>
-    <w:lsdException w:name="Medium Shading 1" w:uiPriority="63"/>
-    <w:lsdException w:name="Medium Shading 2" w:uiPriority="64"/>
-    <w:lsdException w:name="Medium List 1" w:uiPriority="65"/>
-    <w:lsdException w:name="Medium List 2" w:uiPriority="66"/>
-    <w:lsdException w:name="Medium Grid 1" w:uiPriority="67"/>
-    <w:lsdException w:name="Medium Grid 2" w:uiPriority="68"/>
-    <w:lsdException w:name="Medium Grid 3" w:uiPriority="69"/>
-    <w:lsdException w:name="Dark List" w:uiPriority="70"/>
-    <w:lsdException w:name="Colorful Shading" w:uiPriority="71"/>
-    <w:lsdException w:name="Colorful List" w:uiPriority="72"/>
-    <w:lsdException w:name="Colorful Grid" w:uiPriority="73"/>
-    <w:lsdException w:name="Light Shading Accent 1" w:uiPriority="60"/>
-    <w:lsdException w:name="Light List Accent 1" w:uiPriority="61"/>
-    <w:lsdException w:name="Light Grid Accent 1" w:uiPriority="62"/>
-    <w:lsdException w:name="Medium Shading 1 Accent 1" w:uiPriority="63"/>
-    <w:lsdException w:name="Medium Shading 2 Accent 1" w:uiPriority="64"/>
-    <w:lsdException w:name="Medium List 1 Accent 1" w:uiPriority="65"/>
-    <w:lsdException w:name="Revision" w:semiHidden="1"/>
-    <w:lsdException w:name="List Paragraph" w:uiPriority="34" w:qFormat="1"/>
-    <w:lsdException w:name="Quote" w:uiPriority="29" w:qFormat="1"/>
-    <w:lsdException w:name="Intense Quote" w:uiPriority="30" w:qFormat="1"/>
-    <w:lsdException w:name="Medium List 2 Accent 1" w:uiPriority="66"/>
-    <w:lsdException w:name="Medium Grid 1 Accent 1" w:uiPriority="67"/>
-    <w:lsdException w:name="Medium Grid 2 Accent 1" w:uiPriority="68"/>
-    <w:lsdException w:name="Medium Grid 3 Accent 1" w:uiPriority="69"/>
-    <w:lsdException w:name="Dark List Accent 1" w:uiPriority="70"/>
-    <w:lsdException w:name="Colorful Shading Accent 1" w:uiPriority="71"/>
-    <w:lsdException w:name="Colorful List Accent 1" w:uiPriority="72"/>
-    <w:lsdException w:name="Colorful Grid Accent 1" w:uiPriority="73"/>
-    <w:lsdException w:name="Light Shading Accent 2" w:uiPriority="60"/>
-    <w:lsdException w:name="Light List Accent 2" w:uiPriority="61"/>
-    <w:lsdException w:name="Light Grid Accent 2" w:uiPriority="62"/>
-    <w:lsdException w:name="Medium Shading 1 Accent 2" w:uiPriority="63"/>
-    <w:lsdException w:name="Medium Shading 2 Accent 2" w:uiPriority="64"/>
-    <w:lsdException w:name="Medium List 1 Accent 2" w:uiPriority="65"/>
-    <w:lsdException w:name="Medium List 2 Accent 2" w:uiPriority="66"/>
-    <w:lsdException w:name="Medium Grid 1 Accent 2" w:uiPriority="67"/>
-    <w:lsdException w:name="Medium Grid 2 Accent 2" w:uiPriority="68"/>
-    <w:lsdException w:name="Medium Grid 3 Accent 2" w:uiPriority="69"/>
-    <w:lsdException w:name="Dark List Accent 2" w:uiPriority="70"/>
-    <w:lsdException w:name="Colorful Shading Accent 2" w:uiPriority="71"/>
-    <w:lsdException w:name="Colorful List Accent 2" w:uiPriority="72"/>
-    <w:lsdException w:name="Colorful Grid Accent 2" w:uiPriority="73"/>
-    <w:lsdException w:name="Light Shading Accent 3" w:uiPriority="60"/>
-    <w:lsdException w:name="Light List Accent 3" w:uiPriority="61"/>
-    <w:lsdException w:name="Light Grid Accent 3" w:uiPriority="62"/>
-    <w:lsdException w:name="Medium Shading 1 Accent 3" w:uiPriority="63"/>
-    <w:lsdException w:name="Medium Shading 2 Accent 3" w:uiPriority="64"/>
-    <w:lsdException w:name="Medium List 1 Accent 3" w:uiPriority="65"/>
-    <w:lsdException w:name="Medium List 2 Accent 3" w:uiPriority="66"/>
-    <w:lsdException w:name="Medium Grid 1 Accent 3" w:uiPriority="67"/>
-    <w:lsdException w:name="Medium Grid 2 Accent 3" w:uiPriority="68"/>
-    <w:lsdException w:name="Medium Grid 3 Accent 3" w:uiPriority="69"/>
-    <w:lsdException w:name="Dark List Accent 3" w:uiPriority="70"/>
-    <w:lsdException w:name="Colorful Shading Accent 3" w:uiPriority="71"/>
-    <w:lsdException w:name="Colorful List Accent 3" w:uiPriority="72"/>
-    <w:lsdException w:name="Colorful Grid Accent 3" w:uiPriority="73"/>
-    <w:lsdException w:name="Light Shading Accent 4" w:uiPriority="60"/>
-    <w:lsdException w:name="Light List Accent 4" w:uiPriority="61"/>
-    <w:lsdException w:name="Light Grid Accent 4" w:uiPriority="62"/>
-    <w:lsdException w:name="Medium Shading 1 Accent 4" w:uiPriority="63"/>
-    <w:lsdException w:name="Medium Shading 2 Accent 4" w:uiPriority="64"/>
-    <w:lsdException w:name="Medium List 1 Accent 4" w:uiPriority="65"/>
-    <w:lsdException w:name="Medium List 2 Accent 4" w:uiPriority="66"/>
-    <w:lsdException w:name="Medium Grid 1 Accent 4" w:uiPriority="67"/>
-    <w:lsdException w:name="Medium Grid 2 Accent 4" w:uiPriority="68"/>
-    <w:lsdException w:name="Medium Grid 3 Accent 4" w:uiPriority="69"/>
-    <w:lsdException w:name="Dark List Accent 4" w:uiPriority="70"/>
-    <w:lsdException w:name="Colorful Shading Accent 4" w:uiPriority="71"/>
-    <w:lsdException w:name="Colorful List Accent 4" w:uiPriority="72"/>
-    <w:lsdException w:name="Colorful Grid Accent 4" w:uiPriority="73"/>
-    <w:lsdException w:name="Light Shading Accent 5" w:uiPriority="60"/>
-    <w:lsdException w:name="Light List Accent 5" w:uiPriority="61"/>
-    <w:lsdException w:name="Light Grid Accent 5" w:uiPriority="62"/>
-    <w:lsdException w:name="Medium Shading 1 Accent 5" w:uiPriority="63"/>
-    <w:lsdException w:name="Medium Shading 2 Accent 5" w:uiPriority="64"/>
-    <w:lsdException w:name="Medium List 1 Accent 5" w:uiPriority="65"/>
-    <w:lsdException w:name="Medium List 2 Accent 5" w:uiPriority="66"/>
-    <w:lsdException w:name="Medium Grid 1 Accent 5" w:uiPriority="67"/>
-    <w:lsdException w:name="Medium Grid 2 Accent 5" w:uiPriority="68"/>
-    <w:lsdException w:name="Medium Grid 3 Accent 5" w:uiPriority="69"/>
-    <w:lsdException w:name="Dark List Accent 5" w:uiPriority="70"/>
-    <w:lsdException w:name="Colorful Shading Accent 5" w:uiPriority="71"/>
-    <w:lsdException w:name="Colorful List Accent 5" w:uiPriority="72"/>
-    <w:lsdException w:name="Colorful Grid Accent 5" w:uiPriority="73"/>
-    <w:lsdException w:name="Light Shading Accent 6" w:uiPriority="60"/>
-    <w:lsdException w:name="Light List Accent 6" w:uiPriority="61"/>
-    <w:lsdException w:name="Light Grid Accent 6" w:uiPriority="62"/>
-    <w:lsdException w:name="Medium Shading 1 Accent 6" w:uiPriority="63"/>
-    <w:lsdException w:name="Medium Shading 2 Accent 6" w:uiPriority="64"/>
-    <w:lsdException w:name="Medium List 1 Accent 6" w:uiPriority="65"/>
-    <w:lsdException w:name="Medium List 2 Accent 6" w:uiPriority="66"/>
-    <w:lsdException w:name="Medium Grid 1 Accent 6" w:uiPriority="67"/>
-    <w:lsdException w:name="Medium Grid 2 Accent 6" w:uiPriority="68"/>
-    <w:lsdException w:name="Medium Grid 3 Accent 6" w:uiPriority="69"/>
-    <w:lsdException w:name="Dark List Accent 6" w:uiPriority="70"/>
-    <w:lsdException w:name="Colorful Shading Accent 6" w:uiPriority="71"/>
-    <w:lsdException w:name="Colorful List Accent 6" w:uiPriority="72"/>
-    <w:lsdException w:name="Colorful Grid Accent 6" w:uiPriority="73"/>
-    <w:lsdException w:name="Subtle Emphasis" w:uiPriority="19" w:qFormat="1"/>
-    <w:lsdException w:name="Intense Emphasis" w:uiPriority="21" w:qFormat="1"/>
-    <w:lsdException w:name="Subtle Reference" w:uiPriority="31" w:qFormat="1"/>
-    <w:lsdException w:name="Intense Reference" w:uiPriority="32" w:qFormat="1"/>
-    <w:lsdException w:name="Book Title" w:uiPriority="33" w:qFormat="1"/>
-    <w:lsdException w:name="Bibliography" w:semiHidden="1" w:uiPriority="37" w:unhideWhenUsed="1"/>
-    <w:lsdException w:name="TOC Heading" w:semiHidden="1" w:uiPriority="39" w:unhideWhenUsed="1" w:qFormat="1"/>
-    <w:lsdException w:name="Plain Table 1" w:uiPriority="41"/>
-    <w:lsdException w:name="Plain Table 2" w:uiPriority="42"/>
-    <w:lsdException w:name="Plain Table 3" w:uiPriority="43"/>
-    <w:lsdException w:name="Plain Table 4" w:uiPriority="44"/>
-    <w:lsdException w:name="Plain Table 5" w:uiPriority="45"/>
-    <w:lsdException w:name="Grid Table Light" w:uiPriority="40"/>
-    <w:lsdException w:name="Grid Table 1 Light" w:uiPriority="46"/>
-    <w:lsdException w:name="Grid Table 2" w:uiPriority="47"/>
-    <w:lsdException w:name="Grid Table 3" w:uiPriority="48"/>
-    <w:lsdException w:name="Grid Table 4" w:uiPriority="49"/>
-    <w:lsdException w:name="Grid Table 5 Dark" w:uiPriority="50"/>
-    <w:lsdException w:name="Grid Table 6 Colorful" w:uiPriority="51"/>
-    <w:lsdException w:name="Grid Table 7 Colorful" w:uiPriority="52"/>
-    <w:lsdException w:name="Grid Table 1 Light Accent 1" w:uiPriority="46"/>
-    <w:lsdException w:name="Grid Table 2 Accent 1" w:uiPriority="47"/>
-    <w:lsdException w:name="Grid Table 3 Accent 1" w:uiPriority="48"/>
-    <w:lsdException w:name="Grid Table 4 Accent 1" w:uiPriority="49"/>
-    <w:lsdException w:name="Grid Table 5 Dark Accent 1" w:uiPriority="50"/>
-    <w:lsdException w:name="Grid Table 6 Colorful Accent 1" w:uiPriority="51"/>
-    <w:lsdException w:name="Grid Table 7 Colorful Accent 1" w:uiPriority="52"/>
-    <w:lsdException w:name="Grid Table 1 Light Accent 2" w:uiPriority="46"/>
-    <w:lsdException w:name="Grid Table 2 Accent 2" w:uiPriority="47"/>
-    <w:lsdException w:name="Grid Table 3 Accent 2" w:uiPriority="48"/>
-    <w:lsdException w:name="Grid Table 4 Accent 2" w:uiPriority="49"/>
-    <w:lsdException w:name="Grid Table 5 Dark Accent 2" w:uiPriority="50"/>
-    <w:lsdException w:name="Grid Table 6 Colorful Accent 2" w:uiPriority="51"/>
-    <w:lsdException w:name="Grid Table 7 Colorful Accent 2" w:uiPriority="52"/>
-    <w:lsdException w:name="Grid Table 1 Light Accent 3" w:uiPriority="46"/>
-    <w:lsdException w:name="Grid Table 2 Accent 3" w:uiPriority="47"/>
-    <w:lsdException w:name="Grid Table 3 Accent 3" w:uiPriority="48"/>
-    <w:lsdException w:name="Grid Table 4 Accent 3" w:uiPriority="49"/>
-    <w:lsdException w:name="Grid Table 5 Dark Accent 3" w:uiPriority="50"/>
-    <w:lsdException w:name="Grid Table 6 Colorful Accent 3" w:uiPriority="51"/>
-    <w:lsdException w:name="Grid Table 7 Colorful Accent 3" w:uiPriority="52"/>
-    <w:lsdException w:name="Grid Table 1 Light Accent 4" w:uiPriority="46"/>
-    <w:lsdException w:name="Grid Table 2 Accent 4" w:uiPriority="47"/>
-    <w:lsdException w:name="Grid Table 3 Accent 4" w:uiPriority="48"/>
-    <w:lsdException w:name="Grid Table 4 Accent 4" w:uiPriority="49"/>
-    <w:lsdException w:name="Grid Table 5 Dark Accent 4" w:uiPriority="50"/>
-    <w:lsdException w:name="Grid Table 6 Colorful Accent 4" w:uiPriority="51"/>
-    <w:lsdException w:name="Grid Table 7 Colorful Accent 4" w:uiPriority="52"/>
-    <w:lsdException w:name="Grid Table 1 Light Accent 5" w:uiPriority="46"/>
-    <w:lsdException w:name="Grid Table 2 Accent 5" w:uiPriority="47"/>
-    <w:lsdException w:name="Grid Table 3 Accent 5" w:uiPriority="48"/>
-    <w:lsdException w:name="Grid Table 4 Accent 5" w:uiPriority="49"/>
-    <w:lsdException w:name="Grid Table 5 Dark Accent 5" w:uiPriority="50"/>
-    <w:lsdException w:name="Grid Table 6 Colorful Accent 5" w:uiPriority="51"/>
-    <w:lsdException w:name="Grid Table 7 Colorful Accent 5" w:uiPriority="52"/>
-    <w:lsdException w:name="Grid Table 1 Light Accent 6" w:uiPriority="46"/>
-    <w:lsdException w:name="Grid Table 2 Accent 6" w:uiPriority="47"/>
-    <w:lsdException w:name="Grid Table 3 Accent 6" w:uiPriority="48"/>
-    <w:lsdException w:name="Grid Table 4 Accent 6" w:uiPriority="49"/>
-    <w:lsdException w:name="Grid Table 5 Dark Accent 6" w:uiPriority="50"/>
-    <w:lsdException w:name="Grid Table 6 Colorful Accent 6" w:uiPriority="51"/>
-    <w:lsdException w:name="Grid Table 7 Colorful Accent 6" w:uiPriority="52"/>
-    <w:lsdException w:name="List Table 1 Light" w:uiPriority="46"/>
-    <w:lsdException w:name="List Table 2" w:uiPriority="47"/>
-    <w:lsdException w:name="List Table 3" w:uiPriority="48"/>
-    <w:lsdException w:name="List Table 4" w:uiPriority="49"/>
-    <w:lsdException w:name="List Table 5 Dark" w:uiPriority="50"/>
-    <w:lsdException w:name="List Table 6 Colorful" w:uiPriority="51"/>
-    <w:lsdException w:name="List Table 7 Colorful" w:uiPriority="52"/>
-    <w:lsdException w:name="List Table 1 Light Accent 1" w:uiPriority="46"/>
-    <w:lsdException w:name="List Table 2 Accent 1" w:uiPriority="47"/>
-    <w:lsdException w:name="List Table 3 Accent 1" w:uiPriority="48"/>
-    <w:lsdException w:name="List Table 4 Accent 1" w:uiPriority="49"/>
-    <w:lsdException w:name="List Table 5 Dark Accent 1" w:uiPriority="50"/>
-    <w:lsdException w:name="List Table 6 Colorful Accent 1" w:uiPriority="51"/>
-    <w:lsdException w:name="List Table 7 Colorful Accent 1" w:uiPriority="52"/>
-    <w:lsdException w:name="List Table 1 Light Accent 2" w:uiPriority="46"/>
-    <w:lsdException w:name="List Table 2 Accent 2" w:uiPriority="47"/>
-    <w:lsdException w:name="List Table 3 Accent 2" w:uiPriority="48"/>
-    <w:lsdException w:name="List Table 4 Accent 2" w:uiPriority="49"/>
-    <w:lsdException w:name="List Table 5 Dark Accent 2" w:uiPriority="50"/>
-    <w:lsdException w:name="List Table 6 Colorful Accent 2" w:uiPriority="51"/>
-    <w:lsdException w:name="List Table 7 Colorful Accent 2" w:uiPriority="52"/>
-    <w:lsdException w:name="List Table 1 Light Accent 3" w:uiPriority="46"/>
-    <w:lsdException w:name="List Table 2 Accent 3" w:uiPriority="47"/>
-    <w:lsdException w:name="List Table 3 Accent 3" w:uiPriority="48"/>
-    <w:lsdException w:name="List Table 4 Accent 3" w:uiPriority="49"/>
-    <w:lsdException w:name="List Table 5 Dark Accent 3" w:uiPriority="50"/>
-    <w:lsdException w:name="List Table 6 Colorful Accent 3" w:uiPriority="51"/>
-    <w:lsdException w:name="List Table 7 Colorful Accent 3" w:uiPriority="52"/>
-    <w:lsdException w:name="List Table 1 Light Accent 4" w:uiPriority="46"/>
-    <w:lsdException w:name="List Table 2 Accent 4" w:uiPriority="47"/>
-    <w:lsdException w:name="List Table 3 Accent 4" w:uiPriority="48"/>
-    <w:lsdException w:name="List Table 4 Accent 4" w:uiPriority="49"/>
-    <w:lsdException w:name="List Table 5 Dark Accent 4" w:uiPriority="50"/>
-    <w:lsdException w:name="List Table 6 Colorful Accent 4" w:uiPriority="51"/>
-    <w:lsdException w:name="List Table 7 Colorful Accent 4" w:uiPriority="52"/>
-    <w:lsdException w:name="List Table 1 Light Accent 5" w:uiPriority="46"/>
-    <w:lsdException w:name="List Table 2 Accent 5" w:uiPriority="47"/>
-    <w:lsdException w:name="List Table 3 Accent 5" w:uiPriority="48"/>
-    <w:lsdException w:name="List Table 4 Accent 5" w:uiPriority="49"/>
-    <w:lsdException w:name="List Table 5 Dark Accent 5" w:uiPriority="50"/>
-    <w:lsdException w:name="List Table 6 Colorful Accent 5" w:uiPriority="51"/>
-    <w:lsdException w:name="List Table 7 Colorful Accent 5" w:uiPriority="52"/>
-    <w:lsdException w:name="List Table 1 Light Accent 6" w:uiPriority="46"/>
-    <w:lsdException w:name="List Table 2 Accent 6" w:uiPriority="47"/>
-    <w:lsdException w:name="List Table 3 Accent 6" w:uiPriority="48"/>
-    <w:lsdException w:name="List Table 4 Accent 6" w:uiPriority="49"/>
-    <w:lsdException w:name="List Table 5 Dark Accent 6" w:uiPriority="50"/>
-    <w:lsdException w:name="List Table 6 Colorful Accent 6" w:uiPriority="51"/>
-    <w:lsdException w:name="List Table 7 Colorful Accent 6" w:uiPriority="52"/>
-    <w:lsdException w:name="Mention" w:semiHidden="1" w:unhideWhenUsed="1"/>
+  <w:latentStyles w:defLockedState="0" w:defUIPriority="99" w:defSemiHidden="1" w:defUnhideWhenUsed="1" w:defQFormat="0" w:count="267">
+    <w:lsdException w:name="Normal" w:semiHidden="0" w:uiPriority="0" w:unhideWhenUsed="0" w:qFormat="1"/>
+    <w:lsdException w:name="heading 1" w:semiHidden="0" w:uiPriority="9" w:unhideWhenUsed="0" w:qFormat="1"/>
+    <w:lsdException w:name="heading 2" w:uiPriority="9" w:qFormat="1"/>
+    <w:lsdException w:name="heading 3" w:uiPriority="9" w:qFormat="1"/>
+    <w:lsdException w:name="heading 4" w:uiPriority="9" w:qFormat="1"/>
+    <w:lsdException w:name="heading 5" w:uiPriority="9" w:qFormat="1"/>
+    <w:lsdException w:name="heading 6" w:uiPriority="9" w:qFormat="1"/>
+    <w:lsdException w:name="heading 7" w:uiPriority="9" w:qFormat="1"/>
+    <w:lsdException w:name="heading 8" w:uiPriority="9" w:qFormat="1"/>
+    <w:lsdException w:name="heading 9" w:uiPriority="9" w:qFormat="1"/>
+    <w:lsdException w:name="toc 1" w:uiPriority="39"/>
+    <w:lsdException w:name="toc 2" w:uiPriority="39"/>
+    <w:lsdException w:name="toc 3" w:uiPriority="39"/>
+    <w:lsdException w:name="toc 4" w:uiPriority="39"/>
+    <w:lsdException w:name="toc 5" w:uiPriority="39"/>
+    <w:lsdException w:name="toc 6" w:uiPriority="39"/>
+    <w:lsdException w:name="toc 7" w:uiPriority="39"/>
+    <w:lsdException w:name="toc 8" w:uiPriority="39"/>
+    <w:lsdException w:name="toc 9" w:uiPriority="39"/>
+    <w:lsdException w:name="caption" w:uiPriority="35" w:qFormat="1"/>
+    <w:lsdException w:name="Title" w:semiHidden="0" w:uiPriority="10" w:unhideWhenUsed="0" w:qFormat="1"/>
+    <w:lsdException w:name="Default Paragraph Font" w:uiPriority="1"/>
+    <w:lsdException w:name="Subtitle" w:semiHidden="0" w:uiPriority="11" w:unhideWhenUsed="0" w:qFormat="1"/>
+    <w:lsdException w:name="Strong" w:semiHidden="0" w:uiPriority="22" w:unhideWhenUsed="0" w:qFormat="1"/>
+    <w:lsdException w:name="Emphasis" w:semiHidden="0" w:uiPriority="20" w:unhideWhenUsed="0" w:qFormat="1"/>
+    <w:lsdException w:name="Table Grid" w:semiHidden="0" w:uiPriority="39" w:unhideWhenUsed="0"/>
+    <w:lsdException w:name="Placeholder Text" w:unhideWhenUsed="0"/>
+    <w:lsdException w:name="No Spacing" w:semiHidden="0" w:uiPriority="1" w:unhideWhenUsed="0" w:qFormat="1"/>
+    <w:lsdException w:name="Light Shading" w:semiHidden="0" w:uiPriority="60" w:unhideWhenUsed="0"/>
+    <w:lsdException w:name="Light List" w:semiHidden="0" w:uiPriority="61" w:unhideWhenUsed="0"/>
+    <w:lsdException w:name="Light Grid" w:semiHidden="0" w:uiPriority="62" w:unhideWhenUsed="0"/>
+    <w:lsdException w:name="Medium Shading 1" w:semiHidden="0" w:uiPriority="63" w:unhideWhenUsed="0"/>
+    <w:lsdException w:name="Medium Shading 2" w:semiHidden="0" w:uiPriority="64" w:unhideWhenUsed="0"/>
+    <w:lsdException w:name="Medium List 1" w:semiHidden="0" w:uiPriority="65" w:unhideWhenUsed="0"/>
+    <w:lsdException w:name="Medium List 2" w:semiHidden="0" w:uiPriority="66" w:unhideWhenUsed="0"/>
+    <w:lsdException w:name="Medium Grid 1" w:semiHidden="0" w:uiPriority="67" w:unhideWhenUsed="0"/>
+    <w:lsdException w:name="Medium Grid 2" w:semiHidden="0" w:uiPriority="68" w:unhideWhenUsed="0"/>
+    <w:lsdException w:name="Medium Grid 3" w:semiHidden="0" w:uiPriority="69" w:unhideWhenUsed="0"/>
+    <w:lsdException w:name="Dark List" w:semiHidden="0" w:uiPriority="70" w:unhideWhenUsed="0"/>
+    <w:lsdException w:name="Colorful Shading" w:semiHidden="0" w:uiPriority="71" w:unhideWhenUsed="0"/>
+    <w:lsdException w:name="Colorful List" w:semiHidden="0" w:uiPriority="72" w:unhideWhenUsed="0"/>
+    <w:lsdException w:name="Colorful Grid" w:semiHidden="0" w:uiPriority="73" w:unhideWhenUsed="0"/>
+    <w:lsdException w:name="Light Shading Accent 1" w:semiHidden="0" w:uiPriority="60" w:unhideWhenUsed="0"/>
+    <w:lsdException w:name="Light List Accent 1" w:semiHidden="0" w:uiPriority="61" w:unhideWhenUsed="0"/>
+    <w:lsdException w:name="Light Grid Accent 1" w:semiHidden="0" w:uiPriority="62" w:unhideWhenUsed="0"/>
+    <w:lsdException w:name="Medium Shading 1 Accent 1" w:semiHidden="0" w:uiPriority="63" w:unhideWhenUsed="0"/>
+    <w:lsdException w:name="Medium Shading 2 Accent 1" w:semiHidden="0" w:uiPriority="64" w:unhideWhenUsed="0"/>
+    <w:lsdException w:name="Medium List 1 Accent 1" w:semiHidden="0" w:uiPriority="65" w:unhideWhenUsed="0"/>
+    <w:lsdException w:name="Revision" w:unhideWhenUsed="0"/>
+    <w:lsdException w:name="List Paragraph" w:semiHidden="0" w:uiPriority="34" w:unhideWhenUsed="0" w:qFormat="1"/>
+    <w:lsdException w:name="Quote" w:semiHidden="0" w:uiPriority="29" w:unhideWhenUsed="0" w:qFormat="1"/>
+    <w:lsdException w:name="Intense Quote" w:semiHidden="0" w:uiPriority="30" w:unhideWhenUsed="0" w:qFormat="1"/>
+    <w:lsdException w:name="Medium List 2 Accent 1" w:semiHidden="0" w:uiPriority="66" w:unhideWhenUsed="0"/>
+    <w:lsdException w:name="Medium Grid 1 Accent 1" w:semiHidden="0" w:uiPriority="67" w:unhideWhenUsed="0"/>
+    <w:lsdException w:name="Medium Grid 2 Accent 1" w:semiHidden="0" w:uiPriority="68" w:unhideWhenUsed="0"/>
+    <w:lsdException w:name="Medium Grid 3 Accent 1" w:semiHidden="0" w:uiPriority="69" w:unhideWhenUsed="0"/>
+    <w:lsdException w:name="Dark List Accent 1" w:semiHidden="0" w:uiPriority="70" w:unhideWhenUsed="0"/>
+    <w:lsdException w:name="Colorful Shading Accent 1" w:semiHidden="0" w:uiPriority="71" w:unhideWhenUsed="0"/>
+    <w:lsdException w:name="Colorful List Accent 1" w:semiHidden="0" w:uiPriority="72" w:unhideWhenUsed="0"/>
+    <w:lsdException w:name="Colorful Grid Accent 1" w:semiHidden="0" w:uiPriority="73" w:unhideWhenUsed="0"/>
+    <w:lsdException w:name="Light Shading Accent 2" w:semiHidden="0" w:uiPriority="60" w:unhideWhenUsed="0"/>
+    <w:lsdException w:name="Light List Accent 2" w:semiHidden="0" w:uiPriority="61" w:unhideWhenUsed="0"/>
+    <w:lsdException w:name="Light Grid Accent 2" w:semiHidden="0" w:uiPriority="62" w:unhideWhenUsed="0"/>
+    <w:lsdException w:name="Medium Shading 1 Accent 2" w:semiHidden="0" w:uiPriority="63" w:unhideWhenUsed="0"/>
+    <w:lsdException w:name="Medium Shading 2 Accent 2" w:semiHidden="0" w:uiPriority="64" w:unhideWhenUsed="0"/>
+    <w:lsdException w:name="Medium List 1 Accent 2" w:semiHidden="0" w:uiPriority="65" w:unhideWhenUsed="0"/>
+    <w:lsdException w:name="Medium List 2 Accent 2" w:semiHidden="0" w:uiPriority="66" w:unhideWhenUsed="0"/>
+    <w:lsdException w:name="Medium Grid 1 Accent 2" w:semiHidden="0" w:uiPriority="67" w:unhideWhenUsed="0"/>
+    <w:lsdException w:name="Medium Grid 2 Accent 2" w:semiHidden="0" w:uiPriority="68" w:unhideWhenUsed="0"/>
+    <w:lsdException w:name="Medium Grid 3 Accent 2" w:semiHidden="0" w:uiPriority="69" w:unhideWhenUsed="0"/>
+    <w:lsdException w:name="Dark List Accent 2" w:semiHidden="0" w:uiPriority="70" w:unhideWhenUsed="0"/>
+    <w:lsdException w:name="Colorful Shading Accent 2" w:semiHidden="0" w:uiPriority="71" w:unhideWhenUsed="0"/>
+    <w:lsdException w:name="Colorful List Accent 2" w:semiHidden="0" w:uiPriority="72" w:unhideWhenUsed="0"/>
+    <w:lsdException w:name="Colorful Grid Accent 2" w:semiHidden="0" w:uiPriority="73" w:unhideWhenUsed="0"/>
+    <w:lsdException w:name="Light Shading Accent 3" w:semiHidden="0" w:uiPriority="60" w:unhideWhenUsed="0"/>
+    <w:lsdException w:name="Light List Accent 3" w:semiHidden="0" w:uiPriority="61" w:unhideWhenUsed="0"/>
+    <w:lsdException w:name="Light Grid Accent 3" w:semiHidden="0" w:uiPriority="62" w:unhideWhenUsed="0"/>
+    <w:lsdException w:name="Medium Shading 1 Accent 3" w:semiHidden="0" w:uiPriority="63" w:unhideWhenUsed="0"/>
+    <w:lsdException w:name="Medium Shading 2 Accent 3" w:semiHidden="0" w:uiPriority="64" w:unhideWhenUsed="0"/>
+    <w:lsdException w:name="Medium List 1 Accent 3" w:semiHidden="0" w:uiPriority="65" w:unhideWhenUsed="0"/>
+    <w:lsdException w:name="Medium List 2 Accent 3" w:semiHidden="0" w:uiPriority="66" w:unhideWhenUsed="0"/>
+    <w:lsdException w:name="Medium Grid 1 Accent 3" w:semiHidden="0" w:uiPriority="67" w:unhideWhenUsed="0"/>
+    <w:lsdException w:name="Medium Grid 2 Accent 3" w:semiHidden="0" w:uiPriority="68" w:unhideWhenUsed="0"/>
+    <w:lsdException w:name="Medium Grid 3 Accent 3" w:semiHidden="0" w:uiPriority="69" w:unhideWhenUsed="0"/>
+    <w:lsdException w:name="Dark List Accent 3" w:semiHidden="0" w:uiPriority="70" w:unhideWhenUsed="0"/>
+    <w:lsdException w:name="Colorful Shading Accent 3" w:semiHidden="0" w:uiPriority="71" w:unhideWhenUsed="0"/>
+    <w:lsdException w:name="Colorful List Accent 3" w:semiHidden="0" w:uiPriority="72" w:unhideWhenUsed="0"/>
+    <w:lsdException w:name="Colorful Grid Accent 3" w:semiHidden="0" w:uiPriority="73" w:unhideWhenUsed="0"/>
+    <w:lsdException w:name="Light Shading Accent 4" w:semiHidden="0" w:uiPriority="60" w:unhideWhenUsed="0"/>
+    <w:lsdException w:name="Light List Accent 4" w:semiHidden="0" w:uiPriority="61" w:unhideWhenUsed="0"/>
+    <w:lsdException w:name="Light Grid Accent 4" w:semiHidden="0" w:uiPriority="62" w:unhideWhenUsed="0"/>
+    <w:lsdException w:name="Medium Shading 1 Accent 4" w:semiHidden="0" w:uiPriority="63" w:unhideWhenUsed="0"/>
+    <w:lsdException w:name="Medium Shading 2 Accent 4" w:semiHidden="0" w:uiPriority="64" w:unhideWhenUsed="0"/>
+    <w:lsdException w:name="Medium List 1 Accent 4" w:semiHidden="0" w:uiPriority="65" w:unhideWhenUsed="0"/>
+    <w:lsdException w:name="Medium List 2 Accent 4" w:semiHidden="0" w:uiPriority="66" w:unhideWhenUsed="0"/>
+    <w:lsdException w:name="Medium Grid 1 Accent 4" w:semiHidden="0" w:uiPriority="67" w:unhideWhenUsed="0"/>
+    <w:lsdException w:name="Medium Grid 2 Accent 4" w:semiHidden="0" w:uiPriority="68" w:unhideWhenUsed="0"/>
+    <w:lsdException w:name="Medium Grid 3 Accent 4" w:semiHidden="0" w:uiPriority="69" w:unhideWhenUsed="0"/>
+    <w:lsdException w:name="Dark List Accent 4" w:semiHidden="0" w:uiPriority="70" w:unhideWhenUsed="0"/>
+    <w:lsdException w:name="Colorful Shading Accent 4" w:semiHidden="0" w:uiPriority="71" w:unhideWhenUsed="0"/>
+    <w:lsdException w:name="Colorful List Accent 4" w:semiHidden="0" w:uiPriority="72" w:unhideWhenUsed="0"/>
+    <w:lsdException w:name="Colorful Grid Accent 4" w:semiHidden="0" w:uiPriority="73" w:unhideWhenUsed="0"/>
+    <w:lsdException w:name="Light Shading Accent 5" w:semiHidden="0" w:uiPriority="60" w:unhideWhenUsed="0"/>
+    <w:lsdException w:name="Light List Accent 5" w:semiHidden="0" w:uiPriority="61" w:unhideWhenUsed="0"/>
+    <w:lsdException w:name="Light Grid Accent 5" w:semiHidden="0" w:uiPriority="62" w:unhideWhenUsed="0"/>
+    <w:lsdException w:name="Medium Shading 1 Accent 5" w:semiHidden="0" w:uiPriority="63" w:unhideWhenUsed="0"/>
+    <w:lsdException w:name="Medium Shading 2 Accent 5" w:semiHidden="0" w:uiPriority="64" w:unhideWhenUsed="0"/>
+    <w:lsdException w:name="Medium List 1 Accent 5" w:semiHidden="0" w:uiPriority="65" w:unhideWhenUsed="0"/>
+    <w:lsdException w:name="Medium List 2 Accent 5" w:semiHidden="0" w:uiPriority="66" w:unhideWhenUsed="0"/>
+    <w:lsdException w:name="Medium Grid 1 Accent 5" w:semiHidden="0" w:uiPriority="67" w:unhideWhenUsed="0"/>
+    <w:lsdException w:name="Medium Grid 2 Accent 5" w:semiHidden="0" w:uiPriority="68" w:unhideWhenUsed="0"/>
+    <w:lsdException w:name="Medium Grid 3 Accent 5" w:semiHidden="0" w:uiPriority="69" w:unhideWhenUsed="0"/>
+    <w:lsdException w:name="Dark List Accent 5" w:semiHidden="0" w:uiPriority="70" w:unhideWhenUsed="0"/>
+    <w:lsdException w:name="Colorful Shading Accent 5" w:semiHidden="0" w:uiPriority="71" w:unhideWhenUsed="0"/>
+    <w:lsdException w:name="Colorful List Accent 5" w:semiHidden="0" w:uiPriority="72" w:unhideWhenUsed="0"/>
+    <w:lsdException w:name="Colorful Grid Accent 5" w:semiHidden="0" w:uiPriority="73" w:unhideWhenUsed="0"/>
+    <w:lsdException w:name="Light Shading Accent 6" w:semiHidden="0" w:uiPriority="60" w:unhideWhenUsed="0"/>
+    <w:lsdException w:name="Light List Accent 6" w:semiHidden="0" w:uiPriority="61" w:unhideWhenUsed="0"/>
+    <w:lsdException w:name="Light Grid Accent 6" w:semiHidden="0" w:uiPriority="62" w:unhideWhenUsed="0"/>
+    <w:lsdException w:name="Medium Shading 1 Accent 6" w:semiHidden="0" w:uiPriority="63" w:unhideWhenUsed="0"/>
+    <w:lsdException w:name="Medium Shading 2 Accent 6" w:semiHidden="0" w:uiPriority="64" w:unhideWhenUsed="0"/>
+    <w:lsdException w:name="Medium List 1 Accent 6" w:semiHidden="0" w:uiPriority="65" w:unhideWhenUsed="0"/>
+    <w:lsdException w:name="Medium List 2 Accent 6" w:semiHidden="0" w:uiPriority="66" w:unhideWhenUsed="0"/>
+    <w:lsdException w:name="Medium Grid 1 Accent 6" w:semiHidden="0" w:uiPriority="67" w:unhideWhenUsed="0"/>
+    <w:lsdException w:name="Medium Grid 2 Accent 6" w:semiHidden="0" w:uiPriority="68" w:unhideWhenUsed="0"/>
+    <w:lsdException w:name="Medium Grid 3 Accent 6" w:semiHidden="0" w:uiPriority="69" w:unhideWhenUsed="0"/>
+    <w:lsdException w:name="Dark List Accent 6" w:semiHidden="0" w:uiPriority="70" w:unhideWhenUsed="0"/>
+    <w:lsdException w:name="Colorful Shading Accent 6" w:semiHidden="0" w:uiPriority="71" w:unhideWhenUsed="0"/>
+    <w:lsdException w:name="Colorful List Accent 6" w:semiHidden="0" w:uiPriority="72" w:unhideWhenUsed="0"/>
+    <w:lsdException w:name="Colorful Grid Accent 6" w:semiHidden="0" w:uiPriority="73" w:unhideWhenUsed="0"/>
+    <w:lsdException w:name="Subtle Emphasis" w:semiHidden="0" w:uiPriority="19" w:unhideWhenUsed="0" w:qFormat="1"/>
+    <w:lsdException w:name="Intense Emphasis" w:semiHidden="0" w:uiPriority="21" w:unhideWhenUsed="0" w:qFormat="1"/>
+    <w:lsdException w:name="Subtle Reference" w:semiHidden="0" w:uiPriority="31" w:unhideWhenUsed="0" w:qFormat="1"/>
+    <w:lsdException w:name="Intense Reference" w:semiHidden="0" w:uiPriority="32" w:unhideWhenUsed="0" w:qFormat="1"/>
+    <w:lsdException w:name="Book Title" w:semiHidden="0" w:uiPriority="33" w:unhideWhenUsed="0" w:qFormat="1"/>
+    <w:lsdException w:name="Bibliography" w:uiPriority="37"/>
+    <w:lsdException w:name="TOC Heading" w:uiPriority="39" w:qFormat="1"/>
   </w:latentStyles>
-  <w:style w:type="paragraph" w:default="1" w:styleId="Normal">
+  <w:style w:type="paragraph" w:default="1" w:styleId="a">
     <w:name w:val="Normal"/>
     <w:qFormat/>
+    <w:rsid w:val="00817ACC"/>
   </w:style>
-  <w:style w:type="paragraph" w:styleId="Heading1">
+  <w:style w:type="paragraph" w:styleId="1">
     <w:name w:val="heading 1"/>
-    <w:basedOn w:val="Normal"/>
-    <w:link w:val="Heading1Char"/>
+    <w:basedOn w:val="a"/>
+    <w:link w:val="1Char"/>
     <w:uiPriority w:val="9"/>
     <w:qFormat/>
     <w:rsid w:val="00104A6E"/>
@@ -2384,17 +2049,18 @@
       <w:szCs w:val="48"/>
     </w:rPr>
   </w:style>
-  <w:style w:type="character" w:default="1" w:styleId="DefaultParagraphFont">
+  <w:style w:type="character" w:default="1" w:styleId="a0">
     <w:name w:val="Default Paragraph Font"/>
     <w:uiPriority w:val="1"/>
     <w:semiHidden/>
     <w:unhideWhenUsed/>
   </w:style>
-  <w:style w:type="table" w:default="1" w:styleId="TableNormal">
+  <w:style w:type="table" w:default="1" w:styleId="a1">
     <w:name w:val="Normal Table"/>
     <w:uiPriority w:val="99"/>
     <w:semiHidden/>
     <w:unhideWhenUsed/>
+    <w:qFormat/>
     <w:tblPr>
       <w:tblInd w:w="0" w:type="dxa"/>
       <w:tblCellMar>
@@ -2405,7 +2071,7 @@
       </w:tblCellMar>
     </w:tblPr>
   </w:style>
-  <w:style w:type="numbering" w:default="1" w:styleId="NoList">
+  <w:style w:type="numbering" w:default="1" w:styleId="a2">
     <w:name w:val="No List"/>
     <w:uiPriority w:val="99"/>
     <w:semiHidden/>
@@ -2413,8 +2079,8 @@
   </w:style>
   <w:style w:type="paragraph" w:customStyle="1" w:styleId="ClaireFirstParagraph">
     <w:name w:val="Claire First Paragraph"/>
-    <w:basedOn w:val="BodyText"/>
-    <w:next w:val="BodyText"/>
+    <w:basedOn w:val="a3"/>
+    <w:next w:val="a3"/>
     <w:qFormat/>
     <w:rsid w:val="003829CE"/>
     <w:pPr>
@@ -2424,10 +2090,10 @@
       <w:rFonts w:ascii="Times New Roman" w:hAnsi="Times New Roman"/>
     </w:rPr>
   </w:style>
-  <w:style w:type="paragraph" w:styleId="BodyText">
+  <w:style w:type="paragraph" w:styleId="a3">
     <w:name w:val="Body Text"/>
-    <w:basedOn w:val="Normal"/>
-    <w:link w:val="BodyTextChar"/>
+    <w:basedOn w:val="a"/>
+    <w:link w:val="Char"/>
     <w:uiPriority w:val="99"/>
     <w:semiHidden/>
     <w:unhideWhenUsed/>
@@ -2436,18 +2102,18 @@
       <w:spacing w:after="120"/>
     </w:pPr>
   </w:style>
-  <w:style w:type="character" w:customStyle="1" w:styleId="BodyTextChar">
-    <w:name w:val="Body Text Char"/>
-    <w:basedOn w:val="DefaultParagraphFont"/>
-    <w:link w:val="BodyText"/>
+  <w:style w:type="character" w:customStyle="1" w:styleId="Char">
+    <w:name w:val="正文文本 Char"/>
+    <w:basedOn w:val="a0"/>
+    <w:link w:val="a3"/>
     <w:uiPriority w:val="99"/>
     <w:semiHidden/>
     <w:rsid w:val="003829CE"/>
   </w:style>
-  <w:style w:type="character" w:customStyle="1" w:styleId="Heading1Char">
-    <w:name w:val="Heading 1 Char"/>
-    <w:basedOn w:val="DefaultParagraphFont"/>
-    <w:link w:val="Heading1"/>
+  <w:style w:type="character" w:customStyle="1" w:styleId="1Char">
+    <w:name w:val="标题 1 Char"/>
+    <w:basedOn w:val="a0"/>
+    <w:link w:val="1"/>
     <w:uiPriority w:val="9"/>
     <w:rsid w:val="00104A6E"/>
     <w:rPr>
@@ -2459,9 +2125,9 @@
       <w:szCs w:val="48"/>
     </w:rPr>
   </w:style>
-  <w:style w:type="paragraph" w:styleId="NormalWeb">
+  <w:style w:type="paragraph" w:styleId="a4">
     <w:name w:val="Normal (Web)"/>
-    <w:basedOn w:val="Normal"/>
+    <w:basedOn w:val="a"/>
     <w:uiPriority w:val="99"/>
     <w:semiHidden/>
     <w:unhideWhenUsed/>
@@ -2473,9 +2139,9 @@
       <w:rFonts w:ascii="Times New Roman" w:hAnsi="Times New Roman" w:cs="Times New Roman"/>
     </w:rPr>
   </w:style>
-  <w:style w:type="paragraph" w:styleId="ListParagraph">
+  <w:style w:type="paragraph" w:styleId="a5">
     <w:name w:val="List Paragraph"/>
-    <w:basedOn w:val="Normal"/>
+    <w:basedOn w:val="a"/>
     <w:uiPriority w:val="34"/>
     <w:qFormat/>
     <w:rsid w:val="007B68D7"/>
@@ -2484,10 +2150,10 @@
       <w:contextualSpacing/>
     </w:pPr>
   </w:style>
-  <w:style w:type="paragraph" w:styleId="Header">
+  <w:style w:type="paragraph" w:styleId="a6">
     <w:name w:val="header"/>
-    <w:basedOn w:val="Normal"/>
-    <w:link w:val="HeaderChar"/>
+    <w:basedOn w:val="a"/>
+    <w:link w:val="Char0"/>
     <w:uiPriority w:val="99"/>
     <w:unhideWhenUsed/>
     <w:rsid w:val="00267462"/>
@@ -2498,17 +2164,17 @@
       </w:tabs>
     </w:pPr>
   </w:style>
-  <w:style w:type="character" w:customStyle="1" w:styleId="HeaderChar">
-    <w:name w:val="Header Char"/>
-    <w:basedOn w:val="DefaultParagraphFont"/>
-    <w:link w:val="Header"/>
+  <w:style w:type="character" w:customStyle="1" w:styleId="Char0">
+    <w:name w:val="页眉 Char"/>
+    <w:basedOn w:val="a0"/>
+    <w:link w:val="a6"/>
     <w:uiPriority w:val="99"/>
     <w:rsid w:val="00267462"/>
   </w:style>
-  <w:style w:type="paragraph" w:styleId="Footer">
+  <w:style w:type="paragraph" w:styleId="a7">
     <w:name w:val="footer"/>
-    <w:basedOn w:val="Normal"/>
-    <w:link w:val="FooterChar"/>
+    <w:basedOn w:val="a"/>
+    <w:link w:val="Char1"/>
     <w:uiPriority w:val="99"/>
     <w:unhideWhenUsed/>
     <w:rsid w:val="00267462"/>
@@ -2519,16 +2185,16 @@
       </w:tabs>
     </w:pPr>
   </w:style>
-  <w:style w:type="character" w:customStyle="1" w:styleId="FooterChar">
-    <w:name w:val="Footer Char"/>
-    <w:basedOn w:val="DefaultParagraphFont"/>
-    <w:link w:val="Footer"/>
+  <w:style w:type="character" w:customStyle="1" w:styleId="Char1">
+    <w:name w:val="页脚 Char"/>
+    <w:basedOn w:val="a0"/>
+    <w:link w:val="a7"/>
     <w:uiPriority w:val="99"/>
     <w:rsid w:val="00267462"/>
   </w:style>
-  <w:style w:type="table" w:styleId="TableGrid">
+  <w:style w:type="table" w:styleId="a8">
     <w:name w:val="Table Grid"/>
-    <w:basedOn w:val="TableNormal"/>
+    <w:basedOn w:val="a1"/>
     <w:uiPriority w:val="39"/>
     <w:rsid w:val="00267462"/>
     <w:tblPr>
@@ -2549,9 +2215,9 @@
       </w:tblCellMar>
     </w:tblPr>
   </w:style>
-  <w:style w:type="character" w:styleId="Hyperlink">
+  <w:style w:type="character" w:styleId="a9">
     <w:name w:val="Hyperlink"/>
-    <w:basedOn w:val="DefaultParagraphFont"/>
+    <w:basedOn w:val="a0"/>
     <w:uiPriority w:val="99"/>
     <w:unhideWhenUsed/>
     <w:rsid w:val="00E379CC"/>
@@ -2606,7 +2272,7 @@
     </a:clrScheme>
     <a:fontScheme name="Office">
       <a:majorFont>
-        <a:latin typeface="Calibri Light" panose="020F0302020204030204"/>
+        <a:latin typeface="Calibri Light"/>
         <a:ea typeface=""/>
         <a:cs typeface=""/>
         <a:font script="Jpan" typeface="Yu Gothic Light"/>
@@ -2641,7 +2307,7 @@
         <a:font script="Geor" typeface="Sylfaen"/>
       </a:majorFont>
       <a:minorFont>
-        <a:latin typeface="Calibri" panose="020F0502020204030204"/>
+        <a:latin typeface="Calibri"/>
         <a:ea typeface=""/>
         <a:cs typeface=""/>
         <a:font script="Jpan" typeface="Yu Mincho"/>
@@ -2818,7 +2484,7 @@
   <a:extraClrSchemeLst/>
   <a:extLst>
     <a:ext uri="{05A4C25C-085E-4340-85A3-A5531E510DB2}">
-      <thm15:themeFamily xmlns:thm15="http://schemas.microsoft.com/office/thememl/2012/main" name="Office Theme" id="{62F939B6-93AF-4DB8-9C6B-D6C7DFDC589F}" vid="{4A3C46E8-61CC-4603-A589-7422A47A8E4A}"/>
+      <thm15:themeFamily xmlns:thm15="http://schemas.microsoft.com/office/thememl/2012/main" xmlns="" name="Office Theme" id="{62F939B6-93AF-4DB8-9C6B-D6C7DFDC589F}" vid="{4A3C46E8-61CC-4603-A589-7422A47A8E4A}"/>
     </a:ext>
   </a:extLst>
 </a:theme>

</xml_diff>